<commit_message>
Kolejna wersja opisu MongoDB
</commit_message>
<xml_diff>
--- a/Dokumenty - etap 1/MongoDB.docx
+++ b/Dokumenty - etap 1/MongoDB.docx
@@ -106,32 +106,29 @@
           <w:sz w:val="28"/>
           <w:szCs w:val="28"/>
         </w:rPr>
-        <w:t xml:space="preserve">Nazwa projektu „nie wiem jaka jest dokładna nazwa </w:t>
+        <w:t xml:space="preserve">Projekt </w:t>
       </w:r>
       <w:r>
         <w:rPr>
           <w:sz w:val="28"/>
           <w:szCs w:val="28"/>
         </w:rPr>
-        <w:sym w:font="Wingdings" w:char="F04A"/>
+        <w:t>–</w:t>
       </w:r>
       <w:r>
         <w:rPr>
           <w:sz w:val="28"/>
           <w:szCs w:val="28"/>
         </w:rPr>
-        <w:t>”</w:t>
-      </w:r>
-    </w:p>
-    <w:p>
-      <w:pPr>
-        <w:pStyle w:val="PODSTAWOWY"/>
-        <w:jc w:val="center"/>
+        <w:t xml:space="preserve"> RSO</w:t>
+      </w:r>
+      <w:r>
         <w:rPr>
           <w:sz w:val="28"/>
           <w:szCs w:val="28"/>
         </w:rPr>
-      </w:pPr>
+        <w:t xml:space="preserve"> MongoDB</w:t>
+      </w:r>
     </w:p>
     <w:p>
       <w:pPr>
@@ -162,6 +159,10 @@
     <w:p>
       <w:pPr>
         <w:pStyle w:val="PODSTAWOWY"/>
+        <w:numPr>
+          <w:ilvl w:val="0"/>
+          <w:numId w:val="20"/>
+        </w:numPr>
         <w:rPr>
           <w:sz w:val="20"/>
           <w:szCs w:val="20"/>
@@ -172,12 +173,16 @@
           <w:sz w:val="20"/>
           <w:szCs w:val="20"/>
         </w:rPr>
-        <w:t>Imię nazwisko</w:t>
-      </w:r>
-    </w:p>
-    <w:p>
-      <w:pPr>
-        <w:pStyle w:val="PODSTAWOWY"/>
+        <w:t>Tomasz Adamiec</w:t>
+      </w:r>
+    </w:p>
+    <w:p>
+      <w:pPr>
+        <w:pStyle w:val="PODSTAWOWY"/>
+        <w:numPr>
+          <w:ilvl w:val="0"/>
+          <w:numId w:val="20"/>
+        </w:numPr>
         <w:rPr>
           <w:sz w:val="20"/>
           <w:szCs w:val="20"/>
@@ -188,12 +193,16 @@
           <w:sz w:val="20"/>
           <w:szCs w:val="20"/>
         </w:rPr>
-        <w:t>Imię nazwisko</w:t>
-      </w:r>
-    </w:p>
-    <w:p>
-      <w:pPr>
-        <w:pStyle w:val="PODSTAWOWY"/>
+        <w:t>Piotr Cebulski</w:t>
+      </w:r>
+    </w:p>
+    <w:p>
+      <w:pPr>
+        <w:pStyle w:val="PODSTAWOWY"/>
+        <w:numPr>
+          <w:ilvl w:val="0"/>
+          <w:numId w:val="20"/>
+        </w:numPr>
         <w:rPr>
           <w:sz w:val="20"/>
           <w:szCs w:val="20"/>
@@ -204,12 +213,16 @@
           <w:sz w:val="20"/>
           <w:szCs w:val="20"/>
         </w:rPr>
-        <w:t>Imię nazwisko</w:t>
-      </w:r>
-    </w:p>
-    <w:p>
-      <w:pPr>
-        <w:pStyle w:val="PODSTAWOWY"/>
+        <w:t>Marek Kowalski</w:t>
+      </w:r>
+    </w:p>
+    <w:p>
+      <w:pPr>
+        <w:pStyle w:val="PODSTAWOWY"/>
+        <w:numPr>
+          <w:ilvl w:val="0"/>
+          <w:numId w:val="20"/>
+        </w:numPr>
         <w:rPr>
           <w:sz w:val="20"/>
           <w:szCs w:val="20"/>
@@ -220,12 +233,16 @@
           <w:sz w:val="20"/>
           <w:szCs w:val="20"/>
         </w:rPr>
-        <w:t>Imię nazwisko</w:t>
-      </w:r>
-    </w:p>
-    <w:p>
-      <w:pPr>
-        <w:pStyle w:val="PODSTAWOWY"/>
+        <w:t>Mateusz Rosiewicz</w:t>
+      </w:r>
+    </w:p>
+    <w:p>
+      <w:pPr>
+        <w:pStyle w:val="PODSTAWOWY"/>
+        <w:numPr>
+          <w:ilvl w:val="0"/>
+          <w:numId w:val="20"/>
+        </w:numPr>
         <w:rPr>
           <w:sz w:val="20"/>
           <w:szCs w:val="20"/>
@@ -236,7 +253,27 @@
           <w:sz w:val="20"/>
           <w:szCs w:val="20"/>
         </w:rPr>
-        <w:t>Imię nazwisko</w:t>
+        <w:t>Paweł Sokołowski</w:t>
+      </w:r>
+    </w:p>
+    <w:p>
+      <w:pPr>
+        <w:pStyle w:val="PODSTAWOWY"/>
+        <w:numPr>
+          <w:ilvl w:val="0"/>
+          <w:numId w:val="20"/>
+        </w:numPr>
+        <w:rPr>
+          <w:sz w:val="20"/>
+          <w:szCs w:val="20"/>
+        </w:rPr>
+      </w:pPr>
+      <w:r>
+        <w:rPr>
+          <w:sz w:val="20"/>
+          <w:szCs w:val="20"/>
+        </w:rPr>
+        <w:t>Marcin Wnuk</w:t>
       </w:r>
     </w:p>
     <w:p>
@@ -253,10 +290,36 @@
       <w:pPr>
         <w:pStyle w:val="PODSTAWOWY"/>
         <w:jc w:val="center"/>
+      </w:pPr>
+    </w:p>
+    <w:p>
+      <w:pPr>
+        <w:pStyle w:val="PODSTAWOWY"/>
+        <w:jc w:val="center"/>
+      </w:pPr>
+    </w:p>
+    <w:p>
+      <w:pPr>
+        <w:pStyle w:val="PODSTAWOWY"/>
+        <w:jc w:val="center"/>
+      </w:pPr>
+    </w:p>
+    <w:p>
+      <w:pPr>
+        <w:pStyle w:val="PODSTAWOWY"/>
+        <w:jc w:val="center"/>
+      </w:pPr>
+    </w:p>
+    <w:p>
+      <w:pPr>
+        <w:pStyle w:val="PODSTAWOWY"/>
+        <w:jc w:val="center"/>
         <w:rPr>
           <w:sz w:val="24"/>
         </w:rPr>
       </w:pPr>
+      <w:bookmarkStart w:id="0" w:name="_GoBack"/>
+      <w:bookmarkEnd w:id="0"/>
       <w:r>
         <w:t>Warszawa, 2013</w:t>
       </w:r>
@@ -268,6 +331,7 @@
         </w:rPr>
       </w:pPr>
       <w:r>
+        <w:lastRenderedPageBreak/>
         <w:br w:type="page"/>
       </w:r>
       <w:r>
@@ -289,13 +353,13 @@
           <w:lang w:val="en-US" w:eastAsia="en-US"/>
         </w:rPr>
       </w:pPr>
-      <w:hyperlink w:anchor="_Toc352782441" w:history="1">
+      <w:hyperlink w:anchor="_Toc353040721" w:history="1">
         <w:r>
           <w:rPr>
             <w:rStyle w:val="Hipercze"/>
             <w:noProof/>
           </w:rPr>
-          <w:t>1</w:t>
+          <w:t>1.</w:t>
         </w:r>
         <w:r>
           <w:rPr>
@@ -331,89 +395,7 @@
             <w:noProof/>
             <w:webHidden/>
           </w:rPr>
-          <w:instrText xml:space="preserve"> PAGEREF _Toc352782441 \h </w:instrText>
-        </w:r>
-        <w:r>
-          <w:rPr>
-            <w:noProof/>
-            <w:webHidden/>
-          </w:rPr>
-        </w:r>
-        <w:r>
-          <w:rPr>
-            <w:noProof/>
-            <w:webHidden/>
-          </w:rPr>
-          <w:fldChar w:fldCharType="separate"/>
-        </w:r>
-        <w:r>
-          <w:rPr>
-            <w:noProof/>
-            <w:webHidden/>
-          </w:rPr>
-          <w:t>3</w:t>
-        </w:r>
-        <w:r>
-          <w:rPr>
-            <w:noProof/>
-            <w:webHidden/>
-          </w:rPr>
-          <w:fldChar w:fldCharType="end"/>
-        </w:r>
-      </w:hyperlink>
-    </w:p>
-    <w:p>
-      <w:pPr>
-        <w:pStyle w:val="Spistreci1"/>
-        <w:rPr>
-          <w:rFonts w:asciiTheme="minorHAnsi" w:hAnsiTheme="minorHAnsi"/>
-          <w:noProof/>
-          <w:lang w:val="en-US" w:eastAsia="en-US"/>
-        </w:rPr>
-      </w:pPr>
-      <w:hyperlink w:anchor="_Toc352782442" w:history="1">
-        <w:r>
-          <w:rPr>
-            <w:rStyle w:val="Hipercze"/>
-            <w:noProof/>
-          </w:rPr>
-          <w:t>2</w:t>
-        </w:r>
-        <w:r>
-          <w:rPr>
-            <w:rFonts w:asciiTheme="minorHAnsi" w:hAnsiTheme="minorHAnsi"/>
-            <w:noProof/>
-            <w:lang w:val="en-US" w:eastAsia="en-US"/>
-          </w:rPr>
-          <w:tab/>
-        </w:r>
-        <w:r>
-          <w:rPr>
-            <w:rStyle w:val="Hipercze"/>
-            <w:noProof/>
-          </w:rPr>
-          <w:t>Cechy MongoDB</w:t>
-        </w:r>
-        <w:r>
-          <w:rPr>
-            <w:noProof/>
-            <w:webHidden/>
-          </w:rPr>
-          <w:tab/>
-        </w:r>
-        <w:r>
-          <w:rPr>
-            <w:noProof/>
-            <w:webHidden/>
-          </w:rPr>
-          <w:fldChar w:fldCharType="begin"/>
-        </w:r>
-        <w:r>
-          <w:rPr>
-            <w:noProof/>
-            <w:webHidden/>
-          </w:rPr>
-          <w:instrText xml:space="preserve"> PAGEREF _Toc352782442 \h </w:instrText>
+          <w:instrText xml:space="preserve"> PAGEREF _Toc353040721 \h </w:instrText>
         </w:r>
         <w:r>
           <w:rPr>
@@ -457,14 +439,13 @@
           <w:lang w:val="en-US" w:eastAsia="en-US"/>
         </w:rPr>
       </w:pPr>
-      <w:hyperlink w:anchor="_Toc352782443" w:history="1">
+      <w:hyperlink w:anchor="_Toc353040722" w:history="1">
         <w:r>
           <w:rPr>
             <w:rStyle w:val="Hipercze"/>
             <w:noProof/>
-            <w:lang w:val="en-US"/>
-          </w:rPr>
-          <w:t>2.1</w:t>
+          </w:rPr>
+          <w:t>1.1</w:t>
         </w:r>
         <w:r>
           <w:rPr>
@@ -478,9 +459,8 @@
           <w:rPr>
             <w:rStyle w:val="Hipercze"/>
             <w:noProof/>
-            <w:lang w:val="en-US"/>
-          </w:rPr>
-          <w:t>API</w:t>
+          </w:rPr>
+          <w:t>Przykłady zastosowania MongoDB</w:t>
         </w:r>
         <w:r>
           <w:rPr>
@@ -501,7 +481,7 @@
             <w:noProof/>
             <w:webHidden/>
           </w:rPr>
-          <w:instrText xml:space="preserve"> PAGEREF _Toc352782443 \h </w:instrText>
+          <w:instrText xml:space="preserve"> PAGEREF _Toc353040722 \h </w:instrText>
         </w:r>
         <w:r>
           <w:rPr>
@@ -521,7 +501,7 @@
             <w:noProof/>
             <w:webHidden/>
           </w:rPr>
-          <w:t>4</w:t>
+          <w:t>3</w:t>
         </w:r>
         <w:r>
           <w:rPr>
@@ -534,33 +514,45 @@
     </w:p>
     <w:p>
       <w:pPr>
-        <w:pStyle w:val="Spistreci3"/>
-        <w:tabs>
-          <w:tab w:val="right" w:leader="dot" w:pos="9062"/>
-        </w:tabs>
+        <w:pStyle w:val="Spistreci1"/>
         <w:rPr>
           <w:rFonts w:asciiTheme="minorHAnsi" w:hAnsiTheme="minorHAnsi"/>
           <w:noProof/>
           <w:lang w:val="en-US" w:eastAsia="en-US"/>
         </w:rPr>
       </w:pPr>
-      <w:hyperlink w:anchor="_Toc352782444" w:history="1">
+      <w:hyperlink w:anchor="_Toc353040723" w:history="1">
         <w:r>
           <w:rPr>
             <w:rStyle w:val="Hipercze"/>
             <w:noProof/>
           </w:rPr>
-          <w:t>find</w:t>
-        </w:r>
-        <w:r>
-          <w:rPr>
-            <w:noProof/>
-            <w:webHidden/>
+          <w:t>2.</w:t>
+        </w:r>
+        <w:r>
+          <w:rPr>
+            <w:rFonts w:asciiTheme="minorHAnsi" w:hAnsiTheme="minorHAnsi"/>
+            <w:noProof/>
+            <w:lang w:val="en-US" w:eastAsia="en-US"/>
           </w:rPr>
           <w:tab/>
         </w:r>
         <w:r>
           <w:rPr>
+            <w:rStyle w:val="Hipercze"/>
+            <w:noProof/>
+          </w:rPr>
+          <w:t>Cechy MongoDB</w:t>
+        </w:r>
+        <w:r>
+          <w:rPr>
+            <w:noProof/>
+            <w:webHidden/>
+          </w:rPr>
+          <w:tab/>
+        </w:r>
+        <w:r>
+          <w:rPr>
             <w:noProof/>
             <w:webHidden/>
           </w:rPr>
@@ -571,7 +563,7 @@
             <w:noProof/>
             <w:webHidden/>
           </w:rPr>
-          <w:instrText xml:space="preserve"> PAGEREF _Toc352782444 \h </w:instrText>
+          <w:instrText xml:space="preserve"> PAGEREF _Toc353040723 \h </w:instrText>
         </w:r>
         <w:r>
           <w:rPr>
@@ -592,356 +584,6 @@
             <w:webHidden/>
           </w:rPr>
           <w:t>4</w:t>
-        </w:r>
-        <w:r>
-          <w:rPr>
-            <w:noProof/>
-            <w:webHidden/>
-          </w:rPr>
-          <w:fldChar w:fldCharType="end"/>
-        </w:r>
-      </w:hyperlink>
-    </w:p>
-    <w:p>
-      <w:pPr>
-        <w:pStyle w:val="Spistreci3"/>
-        <w:tabs>
-          <w:tab w:val="right" w:leader="dot" w:pos="9062"/>
-        </w:tabs>
-        <w:rPr>
-          <w:rFonts w:asciiTheme="minorHAnsi" w:hAnsiTheme="minorHAnsi"/>
-          <w:noProof/>
-          <w:lang w:val="en-US" w:eastAsia="en-US"/>
-        </w:rPr>
-      </w:pPr>
-      <w:hyperlink w:anchor="_Toc352782445" w:history="1">
-        <w:r>
-          <w:rPr>
-            <w:rStyle w:val="Hipercze"/>
-            <w:noProof/>
-          </w:rPr>
-          <w:t>findAndModify</w:t>
-        </w:r>
-        <w:r>
-          <w:rPr>
-            <w:noProof/>
-            <w:webHidden/>
-          </w:rPr>
-          <w:tab/>
-        </w:r>
-        <w:r>
-          <w:rPr>
-            <w:noProof/>
-            <w:webHidden/>
-          </w:rPr>
-          <w:fldChar w:fldCharType="begin"/>
-        </w:r>
-        <w:r>
-          <w:rPr>
-            <w:noProof/>
-            <w:webHidden/>
-          </w:rPr>
-          <w:instrText xml:space="preserve"> PAGEREF _Toc352782445 \h </w:instrText>
-        </w:r>
-        <w:r>
-          <w:rPr>
-            <w:noProof/>
-            <w:webHidden/>
-          </w:rPr>
-        </w:r>
-        <w:r>
-          <w:rPr>
-            <w:noProof/>
-            <w:webHidden/>
-          </w:rPr>
-          <w:fldChar w:fldCharType="separate"/>
-        </w:r>
-        <w:r>
-          <w:rPr>
-            <w:noProof/>
-            <w:webHidden/>
-          </w:rPr>
-          <w:t>4</w:t>
-        </w:r>
-        <w:r>
-          <w:rPr>
-            <w:noProof/>
-            <w:webHidden/>
-          </w:rPr>
-          <w:fldChar w:fldCharType="end"/>
-        </w:r>
-      </w:hyperlink>
-    </w:p>
-    <w:p>
-      <w:pPr>
-        <w:pStyle w:val="Spistreci3"/>
-        <w:tabs>
-          <w:tab w:val="right" w:leader="dot" w:pos="9062"/>
-        </w:tabs>
-        <w:rPr>
-          <w:rFonts w:asciiTheme="minorHAnsi" w:hAnsiTheme="minorHAnsi"/>
-          <w:noProof/>
-          <w:lang w:val="en-US" w:eastAsia="en-US"/>
-        </w:rPr>
-      </w:pPr>
-      <w:hyperlink w:anchor="_Toc352782446" w:history="1">
-        <w:r>
-          <w:rPr>
-            <w:rStyle w:val="Hipercze"/>
-            <w:noProof/>
-          </w:rPr>
-          <w:t>findOne</w:t>
-        </w:r>
-        <w:r>
-          <w:rPr>
-            <w:noProof/>
-            <w:webHidden/>
-          </w:rPr>
-          <w:tab/>
-        </w:r>
-        <w:r>
-          <w:rPr>
-            <w:noProof/>
-            <w:webHidden/>
-          </w:rPr>
-          <w:fldChar w:fldCharType="begin"/>
-        </w:r>
-        <w:r>
-          <w:rPr>
-            <w:noProof/>
-            <w:webHidden/>
-          </w:rPr>
-          <w:instrText xml:space="preserve"> PAGEREF _Toc352782446 \h </w:instrText>
-        </w:r>
-        <w:r>
-          <w:rPr>
-            <w:noProof/>
-            <w:webHidden/>
-          </w:rPr>
-        </w:r>
-        <w:r>
-          <w:rPr>
-            <w:noProof/>
-            <w:webHidden/>
-          </w:rPr>
-          <w:fldChar w:fldCharType="separate"/>
-        </w:r>
-        <w:r>
-          <w:rPr>
-            <w:noProof/>
-            <w:webHidden/>
-          </w:rPr>
-          <w:t>4</w:t>
-        </w:r>
-        <w:r>
-          <w:rPr>
-            <w:noProof/>
-            <w:webHidden/>
-          </w:rPr>
-          <w:fldChar w:fldCharType="end"/>
-        </w:r>
-      </w:hyperlink>
-    </w:p>
-    <w:p>
-      <w:pPr>
-        <w:pStyle w:val="Spistreci3"/>
-        <w:tabs>
-          <w:tab w:val="right" w:leader="dot" w:pos="9062"/>
-        </w:tabs>
-        <w:rPr>
-          <w:rFonts w:asciiTheme="minorHAnsi" w:hAnsiTheme="minorHAnsi"/>
-          <w:noProof/>
-          <w:lang w:val="en-US" w:eastAsia="en-US"/>
-        </w:rPr>
-      </w:pPr>
-      <w:hyperlink w:anchor="_Toc352782447" w:history="1">
-        <w:r>
-          <w:rPr>
-            <w:rStyle w:val="Hipercze"/>
-            <w:noProof/>
-          </w:rPr>
-          <w:t>Insert</w:t>
-        </w:r>
-        <w:r>
-          <w:rPr>
-            <w:noProof/>
-            <w:webHidden/>
-          </w:rPr>
-          <w:tab/>
-        </w:r>
-        <w:r>
-          <w:rPr>
-            <w:noProof/>
-            <w:webHidden/>
-          </w:rPr>
-          <w:fldChar w:fldCharType="begin"/>
-        </w:r>
-        <w:r>
-          <w:rPr>
-            <w:noProof/>
-            <w:webHidden/>
-          </w:rPr>
-          <w:instrText xml:space="preserve"> PAGEREF _Toc352782447 \h </w:instrText>
-        </w:r>
-        <w:r>
-          <w:rPr>
-            <w:noProof/>
-            <w:webHidden/>
-          </w:rPr>
-        </w:r>
-        <w:r>
-          <w:rPr>
-            <w:noProof/>
-            <w:webHidden/>
-          </w:rPr>
-          <w:fldChar w:fldCharType="separate"/>
-        </w:r>
-        <w:r>
-          <w:rPr>
-            <w:noProof/>
-            <w:webHidden/>
-          </w:rPr>
-          <w:t>5</w:t>
-        </w:r>
-        <w:r>
-          <w:rPr>
-            <w:noProof/>
-            <w:webHidden/>
-          </w:rPr>
-          <w:fldChar w:fldCharType="end"/>
-        </w:r>
-      </w:hyperlink>
-    </w:p>
-    <w:p>
-      <w:pPr>
-        <w:pStyle w:val="Spistreci3"/>
-        <w:tabs>
-          <w:tab w:val="right" w:leader="dot" w:pos="9062"/>
-        </w:tabs>
-        <w:rPr>
-          <w:rFonts w:asciiTheme="minorHAnsi" w:hAnsiTheme="minorHAnsi"/>
-          <w:noProof/>
-          <w:lang w:val="en-US" w:eastAsia="en-US"/>
-        </w:rPr>
-      </w:pPr>
-      <w:hyperlink w:anchor="_Toc352782448" w:history="1">
-        <w:r>
-          <w:rPr>
-            <w:rStyle w:val="Hipercze"/>
-            <w:noProof/>
-          </w:rPr>
-          <w:t>Save</w:t>
-        </w:r>
-        <w:r>
-          <w:rPr>
-            <w:noProof/>
-            <w:webHidden/>
-          </w:rPr>
-          <w:tab/>
-        </w:r>
-        <w:r>
-          <w:rPr>
-            <w:noProof/>
-            <w:webHidden/>
-          </w:rPr>
-          <w:fldChar w:fldCharType="begin"/>
-        </w:r>
-        <w:r>
-          <w:rPr>
-            <w:noProof/>
-            <w:webHidden/>
-          </w:rPr>
-          <w:instrText xml:space="preserve"> PAGEREF _Toc352782448 \h </w:instrText>
-        </w:r>
-        <w:r>
-          <w:rPr>
-            <w:noProof/>
-            <w:webHidden/>
-          </w:rPr>
-        </w:r>
-        <w:r>
-          <w:rPr>
-            <w:noProof/>
-            <w:webHidden/>
-          </w:rPr>
-          <w:fldChar w:fldCharType="separate"/>
-        </w:r>
-        <w:r>
-          <w:rPr>
-            <w:noProof/>
-            <w:webHidden/>
-          </w:rPr>
-          <w:t>5</w:t>
-        </w:r>
-        <w:r>
-          <w:rPr>
-            <w:noProof/>
-            <w:webHidden/>
-          </w:rPr>
-          <w:fldChar w:fldCharType="end"/>
-        </w:r>
-      </w:hyperlink>
-    </w:p>
-    <w:p>
-      <w:pPr>
-        <w:pStyle w:val="Spistreci3"/>
-        <w:tabs>
-          <w:tab w:val="right" w:leader="dot" w:pos="9062"/>
-        </w:tabs>
-        <w:rPr>
-          <w:rFonts w:asciiTheme="minorHAnsi" w:hAnsiTheme="minorHAnsi"/>
-          <w:noProof/>
-          <w:lang w:val="en-US" w:eastAsia="en-US"/>
-        </w:rPr>
-      </w:pPr>
-      <w:hyperlink w:anchor="_Toc352782449" w:history="1">
-        <w:r>
-          <w:rPr>
-            <w:rStyle w:val="Hipercze"/>
-            <w:noProof/>
-          </w:rPr>
-          <w:t>Update</w:t>
-        </w:r>
-        <w:r>
-          <w:rPr>
-            <w:noProof/>
-            <w:webHidden/>
-          </w:rPr>
-          <w:tab/>
-        </w:r>
-        <w:r>
-          <w:rPr>
-            <w:noProof/>
-            <w:webHidden/>
-          </w:rPr>
-          <w:fldChar w:fldCharType="begin"/>
-        </w:r>
-        <w:r>
-          <w:rPr>
-            <w:noProof/>
-            <w:webHidden/>
-          </w:rPr>
-          <w:instrText xml:space="preserve"> PAGEREF _Toc352782449 \h </w:instrText>
-        </w:r>
-        <w:r>
-          <w:rPr>
-            <w:noProof/>
-            <w:webHidden/>
-          </w:rPr>
-        </w:r>
-        <w:r>
-          <w:rPr>
-            <w:noProof/>
-            <w:webHidden/>
-          </w:rPr>
-          <w:fldChar w:fldCharType="separate"/>
-        </w:r>
-        <w:r>
-          <w:rPr>
-            <w:noProof/>
-            <w:webHidden/>
-          </w:rPr>
-          <w:t>5</w:t>
         </w:r>
         <w:r>
           <w:rPr>
@@ -965,13 +607,14 @@
           <w:lang w:val="en-US" w:eastAsia="en-US"/>
         </w:rPr>
       </w:pPr>
-      <w:hyperlink w:anchor="_Toc352782450" w:history="1">
+      <w:hyperlink w:anchor="_Toc353040724" w:history="1">
         <w:r>
           <w:rPr>
             <w:rStyle w:val="Hipercze"/>
             <w:noProof/>
-          </w:rPr>
-          <w:t>2.2</w:t>
+            <w:lang w:val="en-US"/>
+          </w:rPr>
+          <w:t>2.1</w:t>
         </w:r>
         <w:r>
           <w:rPr>
@@ -985,22 +628,149 @@
           <w:rPr>
             <w:rStyle w:val="Hipercze"/>
             <w:noProof/>
-          </w:rPr>
-          <w:t>Replikacja da</w:t>
-        </w:r>
+            <w:lang w:val="en-US"/>
+          </w:rPr>
+          <w:t>API</w:t>
+        </w:r>
+        <w:r>
+          <w:rPr>
+            <w:noProof/>
+            <w:webHidden/>
+          </w:rPr>
+          <w:tab/>
+        </w:r>
+        <w:r>
+          <w:rPr>
+            <w:noProof/>
+            <w:webHidden/>
+          </w:rPr>
+          <w:fldChar w:fldCharType="begin"/>
+        </w:r>
+        <w:r>
+          <w:rPr>
+            <w:noProof/>
+            <w:webHidden/>
+          </w:rPr>
+          <w:instrText xml:space="preserve"> PAGEREF _Toc353040724 \h </w:instrText>
+        </w:r>
+        <w:r>
+          <w:rPr>
+            <w:noProof/>
+            <w:webHidden/>
+          </w:rPr>
+        </w:r>
+        <w:r>
+          <w:rPr>
+            <w:noProof/>
+            <w:webHidden/>
+          </w:rPr>
+          <w:fldChar w:fldCharType="separate"/>
+        </w:r>
+        <w:r>
+          <w:rPr>
+            <w:noProof/>
+            <w:webHidden/>
+          </w:rPr>
+          <w:t>4</w:t>
+        </w:r>
+        <w:r>
+          <w:rPr>
+            <w:noProof/>
+            <w:webHidden/>
+          </w:rPr>
+          <w:fldChar w:fldCharType="end"/>
+        </w:r>
+      </w:hyperlink>
+    </w:p>
+    <w:p>
+      <w:pPr>
+        <w:pStyle w:val="Spistreci3"/>
+        <w:tabs>
+          <w:tab w:val="right" w:leader="dot" w:pos="9062"/>
+        </w:tabs>
+        <w:rPr>
+          <w:rFonts w:asciiTheme="minorHAnsi" w:hAnsiTheme="minorHAnsi"/>
+          <w:noProof/>
+          <w:lang w:val="en-US" w:eastAsia="en-US"/>
+        </w:rPr>
+      </w:pPr>
+      <w:hyperlink w:anchor="_Toc353040725" w:history="1">
         <w:r>
           <w:rPr>
             <w:rStyle w:val="Hipercze"/>
             <w:noProof/>
           </w:rPr>
-          <w:t>n</w:t>
-        </w:r>
+          <w:t>find</w:t>
+        </w:r>
+        <w:r>
+          <w:rPr>
+            <w:noProof/>
+            <w:webHidden/>
+          </w:rPr>
+          <w:tab/>
+        </w:r>
+        <w:r>
+          <w:rPr>
+            <w:noProof/>
+            <w:webHidden/>
+          </w:rPr>
+          <w:fldChar w:fldCharType="begin"/>
+        </w:r>
+        <w:r>
+          <w:rPr>
+            <w:noProof/>
+            <w:webHidden/>
+          </w:rPr>
+          <w:instrText xml:space="preserve"> PAGEREF _Toc353040725 \h </w:instrText>
+        </w:r>
+        <w:r>
+          <w:rPr>
+            <w:noProof/>
+            <w:webHidden/>
+          </w:rPr>
+        </w:r>
+        <w:r>
+          <w:rPr>
+            <w:noProof/>
+            <w:webHidden/>
+          </w:rPr>
+          <w:fldChar w:fldCharType="separate"/>
+        </w:r>
+        <w:r>
+          <w:rPr>
+            <w:noProof/>
+            <w:webHidden/>
+          </w:rPr>
+          <w:t>4</w:t>
+        </w:r>
+        <w:r>
+          <w:rPr>
+            <w:noProof/>
+            <w:webHidden/>
+          </w:rPr>
+          <w:fldChar w:fldCharType="end"/>
+        </w:r>
+      </w:hyperlink>
+    </w:p>
+    <w:p>
+      <w:pPr>
+        <w:pStyle w:val="Spistreci3"/>
+        <w:tabs>
+          <w:tab w:val="right" w:leader="dot" w:pos="9062"/>
+        </w:tabs>
+        <w:rPr>
+          <w:rFonts w:asciiTheme="minorHAnsi" w:hAnsiTheme="minorHAnsi"/>
+          <w:noProof/>
+          <w:lang w:val="en-US" w:eastAsia="en-US"/>
+        </w:rPr>
+      </w:pPr>
+      <w:hyperlink w:anchor="_Toc353040726" w:history="1">
         <w:r>
           <w:rPr>
             <w:rStyle w:val="Hipercze"/>
             <w:noProof/>
           </w:rPr>
-          <w:t>ych</w:t>
+          <w:t>findAndModify</w:t>
         </w:r>
         <w:r>
           <w:rPr>
@@ -1021,7 +791,7 @@
             <w:noProof/>
             <w:webHidden/>
           </w:rPr>
-          <w:instrText xml:space="preserve"> PAGEREF _Toc352782450 \h </w:instrText>
+          <w:instrText xml:space="preserve"> PAGEREF _Toc353040726 \h </w:instrText>
         </w:r>
         <w:r>
           <w:rPr>
@@ -1042,6 +812,286 @@
             <w:webHidden/>
           </w:rPr>
           <w:t>5</w:t>
+        </w:r>
+        <w:r>
+          <w:rPr>
+            <w:noProof/>
+            <w:webHidden/>
+          </w:rPr>
+          <w:fldChar w:fldCharType="end"/>
+        </w:r>
+      </w:hyperlink>
+    </w:p>
+    <w:p>
+      <w:pPr>
+        <w:pStyle w:val="Spistreci3"/>
+        <w:tabs>
+          <w:tab w:val="right" w:leader="dot" w:pos="9062"/>
+        </w:tabs>
+        <w:rPr>
+          <w:rFonts w:asciiTheme="minorHAnsi" w:hAnsiTheme="minorHAnsi"/>
+          <w:noProof/>
+          <w:lang w:val="en-US" w:eastAsia="en-US"/>
+        </w:rPr>
+      </w:pPr>
+      <w:hyperlink w:anchor="_Toc353040727" w:history="1">
+        <w:r>
+          <w:rPr>
+            <w:rStyle w:val="Hipercze"/>
+            <w:noProof/>
+          </w:rPr>
+          <w:t>findOne</w:t>
+        </w:r>
+        <w:r>
+          <w:rPr>
+            <w:noProof/>
+            <w:webHidden/>
+          </w:rPr>
+          <w:tab/>
+        </w:r>
+        <w:r>
+          <w:rPr>
+            <w:noProof/>
+            <w:webHidden/>
+          </w:rPr>
+          <w:fldChar w:fldCharType="begin"/>
+        </w:r>
+        <w:r>
+          <w:rPr>
+            <w:noProof/>
+            <w:webHidden/>
+          </w:rPr>
+          <w:instrText xml:space="preserve"> PAGEREF _Toc353040727 \h </w:instrText>
+        </w:r>
+        <w:r>
+          <w:rPr>
+            <w:noProof/>
+            <w:webHidden/>
+          </w:rPr>
+        </w:r>
+        <w:r>
+          <w:rPr>
+            <w:noProof/>
+            <w:webHidden/>
+          </w:rPr>
+          <w:fldChar w:fldCharType="separate"/>
+        </w:r>
+        <w:r>
+          <w:rPr>
+            <w:noProof/>
+            <w:webHidden/>
+          </w:rPr>
+          <w:t>5</w:t>
+        </w:r>
+        <w:r>
+          <w:rPr>
+            <w:noProof/>
+            <w:webHidden/>
+          </w:rPr>
+          <w:fldChar w:fldCharType="end"/>
+        </w:r>
+      </w:hyperlink>
+    </w:p>
+    <w:p>
+      <w:pPr>
+        <w:pStyle w:val="Spistreci3"/>
+        <w:tabs>
+          <w:tab w:val="right" w:leader="dot" w:pos="9062"/>
+        </w:tabs>
+        <w:rPr>
+          <w:rFonts w:asciiTheme="minorHAnsi" w:hAnsiTheme="minorHAnsi"/>
+          <w:noProof/>
+          <w:lang w:val="en-US" w:eastAsia="en-US"/>
+        </w:rPr>
+      </w:pPr>
+      <w:hyperlink w:anchor="_Toc353040728" w:history="1">
+        <w:r>
+          <w:rPr>
+            <w:rStyle w:val="Hipercze"/>
+            <w:noProof/>
+          </w:rPr>
+          <w:t>Insert</w:t>
+        </w:r>
+        <w:r>
+          <w:rPr>
+            <w:noProof/>
+            <w:webHidden/>
+          </w:rPr>
+          <w:tab/>
+        </w:r>
+        <w:r>
+          <w:rPr>
+            <w:noProof/>
+            <w:webHidden/>
+          </w:rPr>
+          <w:fldChar w:fldCharType="begin"/>
+        </w:r>
+        <w:r>
+          <w:rPr>
+            <w:noProof/>
+            <w:webHidden/>
+          </w:rPr>
+          <w:instrText xml:space="preserve"> PAGEREF _Toc353040728 \h </w:instrText>
+        </w:r>
+        <w:r>
+          <w:rPr>
+            <w:noProof/>
+            <w:webHidden/>
+          </w:rPr>
+        </w:r>
+        <w:r>
+          <w:rPr>
+            <w:noProof/>
+            <w:webHidden/>
+          </w:rPr>
+          <w:fldChar w:fldCharType="separate"/>
+        </w:r>
+        <w:r>
+          <w:rPr>
+            <w:noProof/>
+            <w:webHidden/>
+          </w:rPr>
+          <w:t>5</w:t>
+        </w:r>
+        <w:r>
+          <w:rPr>
+            <w:noProof/>
+            <w:webHidden/>
+          </w:rPr>
+          <w:fldChar w:fldCharType="end"/>
+        </w:r>
+      </w:hyperlink>
+    </w:p>
+    <w:p>
+      <w:pPr>
+        <w:pStyle w:val="Spistreci3"/>
+        <w:tabs>
+          <w:tab w:val="right" w:leader="dot" w:pos="9062"/>
+        </w:tabs>
+        <w:rPr>
+          <w:rFonts w:asciiTheme="minorHAnsi" w:hAnsiTheme="minorHAnsi"/>
+          <w:noProof/>
+          <w:lang w:val="en-US" w:eastAsia="en-US"/>
+        </w:rPr>
+      </w:pPr>
+      <w:hyperlink w:anchor="_Toc353040729" w:history="1">
+        <w:r>
+          <w:rPr>
+            <w:rStyle w:val="Hipercze"/>
+            <w:noProof/>
+          </w:rPr>
+          <w:t>Save</w:t>
+        </w:r>
+        <w:r>
+          <w:rPr>
+            <w:noProof/>
+            <w:webHidden/>
+          </w:rPr>
+          <w:tab/>
+        </w:r>
+        <w:r>
+          <w:rPr>
+            <w:noProof/>
+            <w:webHidden/>
+          </w:rPr>
+          <w:fldChar w:fldCharType="begin"/>
+        </w:r>
+        <w:r>
+          <w:rPr>
+            <w:noProof/>
+            <w:webHidden/>
+          </w:rPr>
+          <w:instrText xml:space="preserve"> PAGEREF _Toc353040729 \h </w:instrText>
+        </w:r>
+        <w:r>
+          <w:rPr>
+            <w:noProof/>
+            <w:webHidden/>
+          </w:rPr>
+        </w:r>
+        <w:r>
+          <w:rPr>
+            <w:noProof/>
+            <w:webHidden/>
+          </w:rPr>
+          <w:fldChar w:fldCharType="separate"/>
+        </w:r>
+        <w:r>
+          <w:rPr>
+            <w:noProof/>
+            <w:webHidden/>
+          </w:rPr>
+          <w:t>5</w:t>
+        </w:r>
+        <w:r>
+          <w:rPr>
+            <w:noProof/>
+            <w:webHidden/>
+          </w:rPr>
+          <w:fldChar w:fldCharType="end"/>
+        </w:r>
+      </w:hyperlink>
+    </w:p>
+    <w:p>
+      <w:pPr>
+        <w:pStyle w:val="Spistreci3"/>
+        <w:tabs>
+          <w:tab w:val="right" w:leader="dot" w:pos="9062"/>
+        </w:tabs>
+        <w:rPr>
+          <w:rFonts w:asciiTheme="minorHAnsi" w:hAnsiTheme="minorHAnsi"/>
+          <w:noProof/>
+          <w:lang w:val="en-US" w:eastAsia="en-US"/>
+        </w:rPr>
+      </w:pPr>
+      <w:hyperlink w:anchor="_Toc353040730" w:history="1">
+        <w:r>
+          <w:rPr>
+            <w:rStyle w:val="Hipercze"/>
+            <w:noProof/>
+          </w:rPr>
+          <w:t>Update</w:t>
+        </w:r>
+        <w:r>
+          <w:rPr>
+            <w:noProof/>
+            <w:webHidden/>
+          </w:rPr>
+          <w:tab/>
+        </w:r>
+        <w:r>
+          <w:rPr>
+            <w:noProof/>
+            <w:webHidden/>
+          </w:rPr>
+          <w:fldChar w:fldCharType="begin"/>
+        </w:r>
+        <w:r>
+          <w:rPr>
+            <w:noProof/>
+            <w:webHidden/>
+          </w:rPr>
+          <w:instrText xml:space="preserve"> PAGEREF _Toc353040730 \h </w:instrText>
+        </w:r>
+        <w:r>
+          <w:rPr>
+            <w:noProof/>
+            <w:webHidden/>
+          </w:rPr>
+        </w:r>
+        <w:r>
+          <w:rPr>
+            <w:noProof/>
+            <w:webHidden/>
+          </w:rPr>
+          <w:fldChar w:fldCharType="separate"/>
+        </w:r>
+        <w:r>
+          <w:rPr>
+            <w:noProof/>
+            <w:webHidden/>
+          </w:rPr>
+          <w:t>6</w:t>
         </w:r>
         <w:r>
           <w:rPr>
@@ -1065,12 +1115,98 @@
           <w:lang w:val="en-US" w:eastAsia="en-US"/>
         </w:rPr>
       </w:pPr>
-      <w:hyperlink w:anchor="_Toc352782451" w:history="1">
+      <w:hyperlink w:anchor="_Toc353040731" w:history="1">
         <w:r>
           <w:rPr>
             <w:rStyle w:val="Hipercze"/>
             <w:noProof/>
           </w:rPr>
+          <w:t>2.2</w:t>
+        </w:r>
+        <w:r>
+          <w:rPr>
+            <w:rFonts w:asciiTheme="minorHAnsi" w:hAnsiTheme="minorHAnsi"/>
+            <w:noProof/>
+            <w:lang w:val="en-US" w:eastAsia="en-US"/>
+          </w:rPr>
+          <w:tab/>
+        </w:r>
+        <w:r>
+          <w:rPr>
+            <w:rStyle w:val="Hipercze"/>
+            <w:noProof/>
+          </w:rPr>
+          <w:t>Indeksy</w:t>
+        </w:r>
+        <w:r>
+          <w:rPr>
+            <w:noProof/>
+            <w:webHidden/>
+          </w:rPr>
+          <w:tab/>
+        </w:r>
+        <w:r>
+          <w:rPr>
+            <w:noProof/>
+            <w:webHidden/>
+          </w:rPr>
+          <w:fldChar w:fldCharType="begin"/>
+        </w:r>
+        <w:r>
+          <w:rPr>
+            <w:noProof/>
+            <w:webHidden/>
+          </w:rPr>
+          <w:instrText xml:space="preserve"> PAGEREF _Toc353040731 \h </w:instrText>
+        </w:r>
+        <w:r>
+          <w:rPr>
+            <w:noProof/>
+            <w:webHidden/>
+          </w:rPr>
+        </w:r>
+        <w:r>
+          <w:rPr>
+            <w:noProof/>
+            <w:webHidden/>
+          </w:rPr>
+          <w:fldChar w:fldCharType="separate"/>
+        </w:r>
+        <w:r>
+          <w:rPr>
+            <w:noProof/>
+            <w:webHidden/>
+          </w:rPr>
+          <w:t>6</w:t>
+        </w:r>
+        <w:r>
+          <w:rPr>
+            <w:noProof/>
+            <w:webHidden/>
+          </w:rPr>
+          <w:fldChar w:fldCharType="end"/>
+        </w:r>
+      </w:hyperlink>
+    </w:p>
+    <w:p>
+      <w:pPr>
+        <w:pStyle w:val="Spistreci2"/>
+        <w:tabs>
+          <w:tab w:val="left" w:pos="880"/>
+          <w:tab w:val="right" w:leader="dot" w:pos="9062"/>
+        </w:tabs>
+        <w:rPr>
+          <w:rFonts w:asciiTheme="minorHAnsi" w:hAnsiTheme="minorHAnsi"/>
+          <w:noProof/>
+          <w:lang w:val="en-US" w:eastAsia="en-US"/>
+        </w:rPr>
+      </w:pPr>
+      <w:hyperlink w:anchor="_Toc353040732" w:history="1">
+        <w:r>
+          <w:rPr>
+            <w:rStyle w:val="Hipercze"/>
+            <w:noProof/>
+          </w:rPr>
           <w:t>2.3</w:t>
         </w:r>
         <w:r>
@@ -1086,7 +1222,7 @@
             <w:rStyle w:val="Hipercze"/>
             <w:noProof/>
           </w:rPr>
-          <w:t>Bezpieczeństwo</w:t>
+          <w:t>Replikacja danych</w:t>
         </w:r>
         <w:r>
           <w:rPr>
@@ -1107,7 +1243,7 @@
             <w:noProof/>
             <w:webHidden/>
           </w:rPr>
-          <w:instrText xml:space="preserve"> PAGEREF _Toc352782451 \h </w:instrText>
+          <w:instrText xml:space="preserve"> PAGEREF _Toc353040732 \h </w:instrText>
         </w:r>
         <w:r>
           <w:rPr>
@@ -1127,7 +1263,7 @@
             <w:noProof/>
             <w:webHidden/>
           </w:rPr>
-          <w:t>5</w:t>
+          <w:t>7</w:t>
         </w:r>
         <w:r>
           <w:rPr>
@@ -1139,6 +1275,372 @@
       </w:hyperlink>
     </w:p>
     <w:p>
+      <w:pPr>
+        <w:pStyle w:val="Spistreci3"/>
+        <w:tabs>
+          <w:tab w:val="right" w:leader="dot" w:pos="9062"/>
+        </w:tabs>
+        <w:rPr>
+          <w:rFonts w:asciiTheme="minorHAnsi" w:hAnsiTheme="minorHAnsi"/>
+          <w:noProof/>
+          <w:lang w:val="en-US" w:eastAsia="en-US"/>
+        </w:rPr>
+      </w:pPr>
+      <w:hyperlink w:anchor="_Toc353040733" w:history="1">
+        <w:r>
+          <w:rPr>
+            <w:rStyle w:val="Hipercze"/>
+            <w:noProof/>
+          </w:rPr>
+          <w:t>Właściwości opisujące cechy węzłów</w:t>
+        </w:r>
+        <w:r>
+          <w:rPr>
+            <w:noProof/>
+            <w:webHidden/>
+          </w:rPr>
+          <w:tab/>
+        </w:r>
+        <w:r>
+          <w:rPr>
+            <w:noProof/>
+            <w:webHidden/>
+          </w:rPr>
+          <w:fldChar w:fldCharType="begin"/>
+        </w:r>
+        <w:r>
+          <w:rPr>
+            <w:noProof/>
+            <w:webHidden/>
+          </w:rPr>
+          <w:instrText xml:space="preserve"> PAGEREF _Toc353040733 \h </w:instrText>
+        </w:r>
+        <w:r>
+          <w:rPr>
+            <w:noProof/>
+            <w:webHidden/>
+          </w:rPr>
+        </w:r>
+        <w:r>
+          <w:rPr>
+            <w:noProof/>
+            <w:webHidden/>
+          </w:rPr>
+          <w:fldChar w:fldCharType="separate"/>
+        </w:r>
+        <w:r>
+          <w:rPr>
+            <w:noProof/>
+            <w:webHidden/>
+          </w:rPr>
+          <w:t>7</w:t>
+        </w:r>
+        <w:r>
+          <w:rPr>
+            <w:noProof/>
+            <w:webHidden/>
+          </w:rPr>
+          <w:fldChar w:fldCharType="end"/>
+        </w:r>
+      </w:hyperlink>
+    </w:p>
+    <w:p>
+      <w:pPr>
+        <w:pStyle w:val="Spistreci3"/>
+        <w:tabs>
+          <w:tab w:val="right" w:leader="dot" w:pos="9062"/>
+        </w:tabs>
+        <w:rPr>
+          <w:rFonts w:asciiTheme="minorHAnsi" w:hAnsiTheme="minorHAnsi"/>
+          <w:noProof/>
+          <w:lang w:val="en-US" w:eastAsia="en-US"/>
+        </w:rPr>
+      </w:pPr>
+      <w:hyperlink w:anchor="_Toc353040734" w:history="1">
+        <w:r>
+          <w:rPr>
+            <w:rStyle w:val="Hipercze"/>
+            <w:noProof/>
+          </w:rPr>
+          <w:t>Przełączanie węzła głównego i głosowanie</w:t>
+        </w:r>
+        <w:r>
+          <w:rPr>
+            <w:noProof/>
+            <w:webHidden/>
+          </w:rPr>
+          <w:tab/>
+        </w:r>
+        <w:r>
+          <w:rPr>
+            <w:noProof/>
+            <w:webHidden/>
+          </w:rPr>
+          <w:fldChar w:fldCharType="begin"/>
+        </w:r>
+        <w:r>
+          <w:rPr>
+            <w:noProof/>
+            <w:webHidden/>
+          </w:rPr>
+          <w:instrText xml:space="preserve"> PAGEREF _Toc353040734 \h </w:instrText>
+        </w:r>
+        <w:r>
+          <w:rPr>
+            <w:noProof/>
+            <w:webHidden/>
+          </w:rPr>
+        </w:r>
+        <w:r>
+          <w:rPr>
+            <w:noProof/>
+            <w:webHidden/>
+          </w:rPr>
+          <w:fldChar w:fldCharType="separate"/>
+        </w:r>
+        <w:r>
+          <w:rPr>
+            <w:noProof/>
+            <w:webHidden/>
+          </w:rPr>
+          <w:t>8</w:t>
+        </w:r>
+        <w:r>
+          <w:rPr>
+            <w:noProof/>
+            <w:webHidden/>
+          </w:rPr>
+          <w:fldChar w:fldCharType="end"/>
+        </w:r>
+      </w:hyperlink>
+    </w:p>
+    <w:p>
+      <w:pPr>
+        <w:pStyle w:val="Spistreci3"/>
+        <w:tabs>
+          <w:tab w:val="right" w:leader="dot" w:pos="9062"/>
+        </w:tabs>
+        <w:rPr>
+          <w:rFonts w:asciiTheme="minorHAnsi" w:hAnsiTheme="minorHAnsi"/>
+          <w:noProof/>
+          <w:lang w:val="en-US" w:eastAsia="en-US"/>
+        </w:rPr>
+      </w:pPr>
+      <w:hyperlink w:anchor="_Toc353040735" w:history="1">
+        <w:r>
+          <w:rPr>
+            <w:rStyle w:val="Hipercze"/>
+            <w:noProof/>
+          </w:rPr>
+          <w:t>Spójność danych</w:t>
+        </w:r>
+        <w:r>
+          <w:rPr>
+            <w:noProof/>
+            <w:webHidden/>
+          </w:rPr>
+          <w:tab/>
+        </w:r>
+        <w:r>
+          <w:rPr>
+            <w:noProof/>
+            <w:webHidden/>
+          </w:rPr>
+          <w:fldChar w:fldCharType="begin"/>
+        </w:r>
+        <w:r>
+          <w:rPr>
+            <w:noProof/>
+            <w:webHidden/>
+          </w:rPr>
+          <w:instrText xml:space="preserve"> PAGEREF _Toc353040735 \h </w:instrText>
+        </w:r>
+        <w:r>
+          <w:rPr>
+            <w:noProof/>
+            <w:webHidden/>
+          </w:rPr>
+        </w:r>
+        <w:r>
+          <w:rPr>
+            <w:noProof/>
+            <w:webHidden/>
+          </w:rPr>
+          <w:fldChar w:fldCharType="separate"/>
+        </w:r>
+        <w:r>
+          <w:rPr>
+            <w:noProof/>
+            <w:webHidden/>
+          </w:rPr>
+          <w:t>8</w:t>
+        </w:r>
+        <w:r>
+          <w:rPr>
+            <w:noProof/>
+            <w:webHidden/>
+          </w:rPr>
+          <w:fldChar w:fldCharType="end"/>
+        </w:r>
+      </w:hyperlink>
+    </w:p>
+    <w:p>
+      <w:pPr>
+        <w:pStyle w:val="Spistreci2"/>
+        <w:tabs>
+          <w:tab w:val="left" w:pos="880"/>
+          <w:tab w:val="right" w:leader="dot" w:pos="9062"/>
+        </w:tabs>
+        <w:rPr>
+          <w:rFonts w:asciiTheme="minorHAnsi" w:hAnsiTheme="minorHAnsi"/>
+          <w:noProof/>
+          <w:lang w:val="en-US" w:eastAsia="en-US"/>
+        </w:rPr>
+      </w:pPr>
+      <w:hyperlink w:anchor="_Toc353040736" w:history="1">
+        <w:r>
+          <w:rPr>
+            <w:rStyle w:val="Hipercze"/>
+            <w:noProof/>
+          </w:rPr>
+          <w:t>2.4</w:t>
+        </w:r>
+        <w:r>
+          <w:rPr>
+            <w:rFonts w:asciiTheme="minorHAnsi" w:hAnsiTheme="minorHAnsi"/>
+            <w:noProof/>
+            <w:lang w:val="en-US" w:eastAsia="en-US"/>
+          </w:rPr>
+          <w:tab/>
+        </w:r>
+        <w:r>
+          <w:rPr>
+            <w:rStyle w:val="Hipercze"/>
+            <w:noProof/>
+          </w:rPr>
+          <w:t>Auto-Sharding</w:t>
+        </w:r>
+        <w:r>
+          <w:rPr>
+            <w:noProof/>
+            <w:webHidden/>
+          </w:rPr>
+          <w:tab/>
+        </w:r>
+        <w:r>
+          <w:rPr>
+            <w:noProof/>
+            <w:webHidden/>
+          </w:rPr>
+          <w:fldChar w:fldCharType="begin"/>
+        </w:r>
+        <w:r>
+          <w:rPr>
+            <w:noProof/>
+            <w:webHidden/>
+          </w:rPr>
+          <w:instrText xml:space="preserve"> PAGEREF _Toc353040736 \h </w:instrText>
+        </w:r>
+        <w:r>
+          <w:rPr>
+            <w:noProof/>
+            <w:webHidden/>
+          </w:rPr>
+        </w:r>
+        <w:r>
+          <w:rPr>
+            <w:noProof/>
+            <w:webHidden/>
+          </w:rPr>
+          <w:fldChar w:fldCharType="separate"/>
+        </w:r>
+        <w:r>
+          <w:rPr>
+            <w:noProof/>
+            <w:webHidden/>
+          </w:rPr>
+          <w:t>8</w:t>
+        </w:r>
+        <w:r>
+          <w:rPr>
+            <w:noProof/>
+            <w:webHidden/>
+          </w:rPr>
+          <w:fldChar w:fldCharType="end"/>
+        </w:r>
+      </w:hyperlink>
+    </w:p>
+    <w:p>
+      <w:pPr>
+        <w:pStyle w:val="Spistreci3"/>
+        <w:tabs>
+          <w:tab w:val="right" w:leader="dot" w:pos="9062"/>
+        </w:tabs>
+        <w:rPr>
+          <w:rFonts w:asciiTheme="minorHAnsi" w:hAnsiTheme="minorHAnsi"/>
+          <w:noProof/>
+          <w:lang w:val="en-US" w:eastAsia="en-US"/>
+        </w:rPr>
+      </w:pPr>
+      <w:hyperlink w:anchor="_Toc353040737" w:history="1">
+        <w:r>
+          <w:rPr>
+            <w:rStyle w:val="Hipercze"/>
+            <w:noProof/>
+          </w:rPr>
+          <w:t>Shared key</w:t>
+        </w:r>
+        <w:r>
+          <w:rPr>
+            <w:noProof/>
+            <w:webHidden/>
+          </w:rPr>
+          <w:tab/>
+        </w:r>
+        <w:r>
+          <w:rPr>
+            <w:noProof/>
+            <w:webHidden/>
+          </w:rPr>
+          <w:fldChar w:fldCharType="begin"/>
+        </w:r>
+        <w:r>
+          <w:rPr>
+            <w:noProof/>
+            <w:webHidden/>
+          </w:rPr>
+          <w:instrText xml:space="preserve"> PAGEREF _Toc353040737 \h </w:instrText>
+        </w:r>
+        <w:r>
+          <w:rPr>
+            <w:noProof/>
+            <w:webHidden/>
+          </w:rPr>
+        </w:r>
+        <w:r>
+          <w:rPr>
+            <w:noProof/>
+            <w:webHidden/>
+          </w:rPr>
+          <w:fldChar w:fldCharType="separate"/>
+        </w:r>
+        <w:r>
+          <w:rPr>
+            <w:noProof/>
+            <w:webHidden/>
+          </w:rPr>
+          <w:t>9</w:t>
+        </w:r>
+        <w:r>
+          <w:rPr>
+            <w:noProof/>
+            <w:webHidden/>
+          </w:rPr>
+          <w:fldChar w:fldCharType="end"/>
+        </w:r>
+      </w:hyperlink>
+    </w:p>
+    <w:p>
       <w:r>
         <w:fldChar w:fldCharType="end"/>
       </w:r>
@@ -1151,27 +1653,39 @@
     <w:p>
       <w:pPr>
         <w:pStyle w:val="1ROZDZIA"/>
-      </w:pPr>
-      <w:bookmarkStart w:id="0" w:name="_Toc352777206"/>
-      <w:bookmarkStart w:id="1" w:name="_Toc352782441"/>
+        <w:numPr>
+          <w:ilvl w:val="0"/>
+          <w:numId w:val="5"/>
+        </w:numPr>
+      </w:pPr>
+      <w:bookmarkStart w:id="1" w:name="_Toc352777206"/>
+      <w:bookmarkStart w:id="2" w:name="_Toc353040721"/>
       <w:r>
         <w:lastRenderedPageBreak/>
         <w:t>Wstęp</w:t>
       </w:r>
-      <w:bookmarkEnd w:id="0"/>
       <w:bookmarkEnd w:id="1"/>
-    </w:p>
-    <w:p>
-      <w:pPr>
-        <w:pStyle w:val="PODSTAWOWY"/>
-      </w:pPr>
-      <w:r>
-        <w:t>MongoDB jest to otwarty i nierelacyjny system zarządzania bazą danych napisany w języku C++. Prace nad systemem rozpoczęła firma 10gen w 2007 roku.  Pierwsze wydanie stabilnej wersji nastąpiło w 2009 roku. MongoDB charakteryzuje się dużą skalowalnością oraz wydajnością. Nie posiada ściśle określonej struktury obsługiwanych baz danych. Dane składowane są jako dokumenty w stylu JSON, co umożliwia aplikacjom bardziej naturalne ich przetwarzanie, przy zachowaniu możliwości tworzenia hierarchio raz indeksowania.</w:t>
-      </w:r>
-    </w:p>
-    <w:p>
-      <w:pPr>
-        <w:pStyle w:val="PODSTAWOWY"/>
+      <w:bookmarkEnd w:id="2"/>
+    </w:p>
+    <w:p>
+      <w:pPr>
+        <w:pStyle w:val="PODSTAWOWY"/>
+        <w:ind w:firstLine="0"/>
+      </w:pPr>
+      <w:r>
+        <w:t>MongoDB jest to otwarty i nierelacyjny system zarządzania bazą danych napisany w języku C++. Prace nad systemem rozpoczęła firma 10gen w 2007 roku.  Pierwsze wydanie stabilnej wersji nastąpiło w 2009 roku. MongoDB charakteryzuje się dużą skalowalnością oraz wydajnością. Nie posiada ściśle określonej struktury obsługiwanych baz danych. Dane składowane są jako dokumenty w stylu JSON, co umożliwia aplikacjom bardziej naturalne ich przetwarzanie, przy zachowaniu</w:t>
+      </w:r>
+      <w:r>
+        <w:t xml:space="preserve"> możliwości tworzenia hierarchii</w:t>
+      </w:r>
+      <w:r>
+        <w:t xml:space="preserve"> raz indeksowania.</w:t>
+      </w:r>
+    </w:p>
+    <w:p>
+      <w:pPr>
+        <w:pStyle w:val="PODSTAWOWY"/>
+        <w:ind w:firstLine="0"/>
       </w:pPr>
       <w:r>
         <w:t>MongoDB charakteryzuje się następującymi właściwościami:</w:t>
@@ -1303,6 +1817,7 @@
     <w:p>
       <w:pPr>
         <w:pStyle w:val="PODSTAWOWY"/>
+        <w:ind w:firstLine="0"/>
       </w:pPr>
       <w:r>
         <w:t xml:space="preserve">Wewnętrznym językiem do definiowania zapytań oraz funkcji agregujących jest </w:t>
@@ -1328,6 +1843,7 @@
     <w:p>
       <w:pPr>
         <w:pStyle w:val="PODSTAWOWY"/>
+        <w:ind w:firstLine="0"/>
       </w:pPr>
       <w:r>
         <w:t>MongoDB posiada ograniczone wsparcie dla transakcji - ich zasięg jest ograniczony do zmian w pojedynczym dokumencie, aczkolwiek zmiany te mogą być bardzo skomplikowane. Z tego powodu część użytkowników ogranicza zastosowanie MongoDB do niekrytycznych danych informacyjnych, pozostawiając obsługę krytycznych operacji (np. obsługa zamówień w sklepie) relacyjnym bazom danych, gdzie takie ograniczenia nie występują</w:t>
@@ -1338,17 +1854,113 @@
     </w:p>
     <w:p>
       <w:pPr>
+        <w:pStyle w:val="2PODROZDZIA"/>
+      </w:pPr>
+      <w:r>
+        <w:t xml:space="preserve"> </w:t>
+      </w:r>
+      <w:bookmarkStart w:id="3" w:name="_Toc353040722"/>
+      <w:r>
+        <w:t>Przykłady zastosowania MongoDB</w:t>
+      </w:r>
+      <w:bookmarkEnd w:id="3"/>
+    </w:p>
+    <w:p>
+      <w:pPr>
+        <w:pStyle w:val="PODSTAWOWY"/>
+        <w:ind w:firstLine="0"/>
+      </w:pPr>
+      <w:r>
+        <w:t xml:space="preserve">W bazach tego typu zamiast tradycyjnych wierszy używa się pojęcia dokumentu, zawierającego pary klucz-wartość. Rozwiązanie to jest bardzo elastyczne, a co za tym idzie dzięki niemu możliwe jest  bardzo wierne odtwarzanie rzeczywistych danych w systemach informatycznych. </w:t>
+      </w:r>
+      <w:r>
+        <w:t>MongoDb jest w ostatnim czasie coraz częściej wdrażane. Z dobrodziejstw tej bazy korzystają już: SourceForge, diaspora, New York Times czy Wielki Zderzacz Hadronów. Ponadto MongoDb można równolegle używać z innymi SZBD, np.: MusicNation.com używa MongoDB do przechowywania  plików wideo, a Server Density przeszedł z MySQL na rzecz MongoDB w aplikacji służącej do monitoringu stanu serwerów. Businessinsider.com wykorzystuje Mongo m.in. w swojej wyszukiwarce.</w:t>
+      </w:r>
+    </w:p>
+    <w:p>
+      <w:pPr>
+        <w:pStyle w:val="PODSTAWOWY"/>
+        <w:ind w:firstLine="0"/>
+      </w:pPr>
+      <w:r>
+        <w:t>MongoDB najlepiej nadaje się do pewnych zadań takich jak:</w:t>
+      </w:r>
+    </w:p>
+    <w:p>
+      <w:pPr>
+        <w:pStyle w:val="PODSTAWOWY"/>
+        <w:numPr>
+          <w:ilvl w:val="0"/>
+          <w:numId w:val="13"/>
+        </w:numPr>
+      </w:pPr>
+      <w:r>
+        <w:t>przechowywana danych serwisów internetowych: MongoDB jest w bardzo dobry sposób operuje na danych. Zapytania do bazy, tj. insert, update i select wykonywane są dużo szybciej jak w przypadku modelu relacyjnego. Ponadto MongoDB posiada świetną obsługę replikacji, co jest kluczowe w przypadku obsługi dużych serwisów.</w:t>
+      </w:r>
+    </w:p>
+    <w:p>
+      <w:pPr>
+        <w:pStyle w:val="PODSTAWOWY"/>
+        <w:numPr>
+          <w:ilvl w:val="0"/>
+          <w:numId w:val="13"/>
+        </w:numPr>
+      </w:pPr>
+      <w:r>
+        <w:lastRenderedPageBreak/>
+        <w:t>„Cachowanie”: MongoDB można wykorzystać jako pamięć podręczna w np. infrastrukturze intranetowej. Dzięki pamięci podręcznej po restarcie systemu lub bazy sieć nie zostanie przeciążona.</w:t>
+      </w:r>
+    </w:p>
+    <w:p>
+      <w:pPr>
+        <w:pStyle w:val="PODSTAWOWY"/>
+        <w:numPr>
+          <w:ilvl w:val="0"/>
+          <w:numId w:val="13"/>
+        </w:numPr>
+      </w:pPr>
+      <w:r>
+        <w:t>Duża ilość danych, które nie są wartościowe: niektóre dane, tj. logi nie powinny być przechowywane w relacyjnej bazie danych. Jest to nieefektywne. Zamiast przechowywać je w plikach zewnętrznych – jako magazyn tego typu danych można użyć MongoDB.</w:t>
+      </w:r>
+    </w:p>
+    <w:p>
+      <w:pPr>
+        <w:pStyle w:val="PODSTAWOWY"/>
+        <w:numPr>
+          <w:ilvl w:val="0"/>
+          <w:numId w:val="13"/>
+        </w:numPr>
+      </w:pPr>
+      <w:r>
+        <w:t>Zadnia, które wymagają wysokiej skalowalności: MongoDB rewelacyjnie sprawdza się w wieloserwerowych konfiguracjach.</w:t>
+      </w:r>
+    </w:p>
+    <w:p>
+      <w:pPr>
+        <w:pStyle w:val="PODSTAWOWY"/>
+      </w:pPr>
+      <w:r>
+        <w:t xml:space="preserve"> </w:t>
+      </w:r>
+    </w:p>
+    <w:p>
+      <w:pPr>
         <w:pStyle w:val="1ROZDZIA"/>
-      </w:pPr>
-      <w:bookmarkStart w:id="2" w:name="_Toc352782442"/>
+        <w:numPr>
+          <w:ilvl w:val="0"/>
+          <w:numId w:val="5"/>
+        </w:numPr>
+      </w:pPr>
+      <w:bookmarkStart w:id="4" w:name="_Toc353040723"/>
       <w:r>
         <w:t>Cechy MongoDB</w:t>
       </w:r>
-      <w:bookmarkEnd w:id="2"/>
-    </w:p>
-    <w:p>
-      <w:pPr>
-        <w:pStyle w:val="PODSTAWOWY"/>
+      <w:bookmarkEnd w:id="4"/>
+    </w:p>
+    <w:p>
+      <w:pPr>
+        <w:pStyle w:val="PODSTAWOWY"/>
+        <w:ind w:firstLine="0"/>
         <w:rPr>
           <w:rStyle w:val="Uwydatnienie"/>
           <w:i w:val="0"/>
@@ -1395,6 +2007,7 @@
     <w:p>
       <w:pPr>
         <w:pStyle w:val="PODSTAWOWY"/>
+        <w:ind w:firstLine="0"/>
         <w:rPr>
           <w:bCs/>
         </w:rPr>
@@ -1418,7 +2031,13 @@
         <w:t xml:space="preserve">Ma </w:t>
       </w:r>
       <w:r>
-        <w:t>to swoje plusy i minusy. Bazy danych i kolekcje (odpowiedniki tabel) tworzone są dynamicznie – oznacza to, że baza nie krzyczy na nas za literówki. Jeżeli raz napiszemy</w:t>
+        <w:t xml:space="preserve">to swoje plusy i minusy. Bazy danych i kolekcje (odpowiedniki tabel) tworzone są dynamicznie – oznacza to, że baza </w:t>
+      </w:r>
+      <w:r>
+        <w:t>pozwala na zapis dokumentów z dowolną strukturą. Nie zabezpiecza więc on programisty przed pomyłkami takimi jak literówki</w:t>
+      </w:r>
+      <w:r>
+        <w:t>. Jeżeli raz napiszemy</w:t>
       </w:r>
     </w:p>
     <w:p>
@@ -1448,6 +2067,7 @@
     <w:p>
       <w:pPr>
         <w:pStyle w:val="PODSTAWOWY"/>
+        <w:ind w:firstLine="0"/>
       </w:pPr>
       <w:r>
         <w:t xml:space="preserve">(komenda wstawiająca dokument – odpowiednik rekordu – do kolekcji </w:t>
@@ -1529,7 +2149,6 @@
         <w:pStyle w:val="PODSTAWOWY"/>
       </w:pPr>
       <w:r>
-        <w:lastRenderedPageBreak/>
         <w:t>(komenda listująca wszystkie dokumenty z kolekcji</w:t>
       </w:r>
       <w:r>
@@ -1563,6 +2182,7 @@
     <w:p>
       <w:pPr>
         <w:pStyle w:val="PODSTAWOWY"/>
+        <w:ind w:firstLine="0"/>
       </w:pPr>
       <w:r>
         <w:t xml:space="preserve">to Mongo stworzy kolekcję </w:t>
@@ -1572,26 +2192,40 @@
           <w:i/>
           <w:iCs/>
         </w:rPr>
-        <w:t>usrs</w:t>
-      </w:r>
-      <w:r>
-        <w:t xml:space="preserve">, wstawi do niej dokument z polem </w:t>
+        <w:t>us</w:t>
       </w:r>
       <w:r>
         <w:rPr>
           <w:i/>
           <w:iCs/>
         </w:rPr>
-        <w:t>name</w:t>
-      </w:r>
-      <w:r>
-        <w:t xml:space="preserve"> o wartości </w:t>
+        <w:t>e</w:t>
       </w:r>
       <w:r>
         <w:rPr>
           <w:i/>
           <w:iCs/>
         </w:rPr>
+        <w:t>rs</w:t>
+      </w:r>
+      <w:r>
+        <w:t xml:space="preserve">, wstawi do niej dokument z polem </w:t>
+      </w:r>
+      <w:r>
+        <w:rPr>
+          <w:i/>
+          <w:iCs/>
+        </w:rPr>
+        <w:t>name</w:t>
+      </w:r>
+      <w:r>
+        <w:t xml:space="preserve"> o wartości </w:t>
+      </w:r>
+      <w:r>
+        <w:rPr>
+          <w:i/>
+          <w:iCs/>
+        </w:rPr>
         <w:t>Student</w:t>
       </w:r>
       <w:r>
@@ -1601,9 +2235,19 @@
     <w:p>
       <w:pPr>
         <w:pStyle w:val="PODSTAWOWY"/>
-      </w:pPr>
-      <w:r>
-        <w:t>Co ciekawe każdy dokument przy insercie dostaje generowany przez bazę identyfikator. Dotyczy to też sterowników do PHP – po wywołaniu inserta obiekt który dodawaliśmy dostaje automatycznie pole _id .</w:t>
+        <w:ind w:firstLine="0"/>
+      </w:pPr>
+      <w:r>
+        <w:t>K</w:t>
+      </w:r>
+      <w:r>
+        <w:t xml:space="preserve">ażdy dokument przy </w:t>
+      </w:r>
+      <w:r>
+        <w:t xml:space="preserve">operacji wstawiania </w:t>
+      </w:r>
+      <w:r>
+        <w:t>dostaje generowany przez bazę identyfikator. Dotyczy to też sterowników do PHP – po wywołaniu inserta obiekt który dodawaliśmy dostaje automatycznie pole _id .</w:t>
       </w:r>
     </w:p>
     <w:p>
@@ -1613,19 +2257,19 @@
           <w:lang w:val="en-US"/>
         </w:rPr>
       </w:pPr>
-      <w:bookmarkStart w:id="3" w:name="_Toc352777209"/>
+      <w:bookmarkStart w:id="5" w:name="_Toc352777209"/>
       <w:r>
         <w:t xml:space="preserve"> </w:t>
       </w:r>
-      <w:bookmarkStart w:id="4" w:name="_Toc352782443"/>
-      <w:bookmarkEnd w:id="3"/>
+      <w:bookmarkStart w:id="6" w:name="_Toc353040724"/>
+      <w:bookmarkEnd w:id="5"/>
       <w:r>
         <w:rPr>
           <w:lang w:val="en-US"/>
         </w:rPr>
         <w:t>API</w:t>
       </w:r>
-      <w:bookmarkEnd w:id="4"/>
+      <w:bookmarkEnd w:id="6"/>
     </w:p>
     <w:p>
       <w:pPr>
@@ -1634,14 +2278,14 @@
           <w:lang w:val="pl-PL"/>
         </w:rPr>
       </w:pPr>
-      <w:bookmarkStart w:id="5" w:name="_Toc352782444"/>
+      <w:bookmarkStart w:id="7" w:name="_Toc353040725"/>
       <w:r>
         <w:rPr>
           <w:lang w:val="pl-PL"/>
         </w:rPr>
         <w:t>find</w:t>
       </w:r>
-      <w:bookmarkEnd w:id="5"/>
+      <w:bookmarkEnd w:id="7"/>
     </w:p>
     <w:p>
       <w:pPr>
@@ -1654,9 +2298,31 @@
     <w:p>
       <w:pPr>
         <w:pStyle w:val="PODSTAWOWY"/>
-      </w:pPr>
-      <w:r>
-        <w:t>Metoda find jest to odpowiednik selecta w relacyjnych bazach danych.</w:t>
+        <w:ind w:firstLine="0"/>
+      </w:pPr>
+      <w:r>
+        <w:t xml:space="preserve">Metoda </w:t>
+      </w:r>
+      <w:r>
+        <w:rPr>
+          <w:i/>
+        </w:rPr>
+        <w:t>find</w:t>
+      </w:r>
+      <w:r>
+        <w:t xml:space="preserve"> jest to odpowiednik</w:t>
+      </w:r>
+      <w:r>
+        <w:t xml:space="preserve">iem operacji </w:t>
+      </w:r>
+      <w:r>
+        <w:rPr>
+          <w:i/>
+        </w:rPr>
+        <w:t>select</w:t>
+      </w:r>
+      <w:r>
+        <w:t xml:space="preserve"> w relacyjnych bazach danych.</w:t>
       </w:r>
       <w:r>
         <w:t xml:space="preserve"> Składnia tej metody została przedstawiona poniżej.</w:t>
@@ -1701,20 +2367,28 @@
     <w:p>
       <w:pPr>
         <w:pStyle w:val="PODSTAWOWY"/>
-      </w:pPr>
-      <w:r>
-        <w:t>Powyższy zapis należy rozumień jako: znajdź wszystkie dokumenty o nazwie products w których wartość dla pola gty jest większa niż 25.</w:t>
+        <w:ind w:firstLine="0"/>
+      </w:pPr>
+      <w:r>
+        <w:lastRenderedPageBreak/>
+        <w:t>Powyższy zapis należy rozumień jako: znajdź wszystkie dokumenty o nazwie produc</w:t>
+      </w:r>
+      <w:r>
+        <w:t>ts w których wartość dla pola gd</w:t>
+      </w:r>
+      <w:r>
+        <w:t>y jest większa niż 25.</w:t>
       </w:r>
     </w:p>
     <w:p>
       <w:pPr>
         <w:pStyle w:val="3PODROZDZIA"/>
       </w:pPr>
-      <w:bookmarkStart w:id="6" w:name="_Toc352782445"/>
+      <w:bookmarkStart w:id="8" w:name="_Toc353040726"/>
       <w:r>
         <w:t>findAndModify</w:t>
       </w:r>
-      <w:bookmarkEnd w:id="6"/>
+      <w:bookmarkEnd w:id="8"/>
     </w:p>
     <w:p>
       <w:pPr>
@@ -1845,6 +2519,7 @@
     <w:p>
       <w:pPr>
         <w:pStyle w:val="PODSTAWOWY"/>
+        <w:ind w:firstLine="0"/>
       </w:pPr>
       <w:r>
         <w:t>Przykład wykorzystania został zamieszczony poniżej.</w:t>
@@ -2369,6 +3044,7 @@
     <w:p>
       <w:pPr>
         <w:pStyle w:val="PODSTAWOWY"/>
+        <w:ind w:firstLine="0"/>
       </w:pPr>
       <w:r>
         <w:t>Powyższy zapis należy rozumień jako:  znajdź dokumenty z kolekcji people, gdzie wartość dla pola name jest równa Tom, dla pola state jest równa active, dla pola rating jest większa niż 10. Następnie posortuj rosnąco dokumenty z pierwszego zapytania jeśli takie istnieją i wybierz pierwszy dokument. Następnie zwiększ wartość dla pola score o 1.</w:t>
@@ -2381,14 +3057,14 @@
           <w:lang w:val="pl-PL"/>
         </w:rPr>
       </w:pPr>
-      <w:bookmarkStart w:id="7" w:name="_Toc352782446"/>
+      <w:bookmarkStart w:id="9" w:name="_Toc353040727"/>
       <w:r>
         <w:rPr>
           <w:lang w:val="pl-PL"/>
         </w:rPr>
         <w:t>findOne</w:t>
       </w:r>
-      <w:bookmarkEnd w:id="7"/>
+      <w:bookmarkEnd w:id="9"/>
     </w:p>
     <w:p>
       <w:pPr>
@@ -2407,9 +3083,9 @@
     <w:p>
       <w:pPr>
         <w:pStyle w:val="PODSTAWOWY"/>
-      </w:pPr>
-      <w:r>
-        <w:lastRenderedPageBreak/>
+        <w:ind w:firstLine="0"/>
+      </w:pPr>
+      <w:r>
         <w:t>Powyższe polecenie zwraca tylko jeden dokument spełniający warunek zadany w kwerendzie. Jeśli wiele dokumentów spełnia warunek, wyświetlony zostanie tylko pierwszy dokument zgodnie z porządkiem jaki jest on umieszczony w bazie.</w:t>
       </w:r>
     </w:p>
@@ -2417,11 +3093,11 @@
       <w:pPr>
         <w:pStyle w:val="3PODROZDZIA"/>
       </w:pPr>
-      <w:bookmarkStart w:id="8" w:name="_Toc352782447"/>
+      <w:bookmarkStart w:id="10" w:name="_Toc353040728"/>
       <w:r>
         <w:t>Insert</w:t>
       </w:r>
-      <w:bookmarkEnd w:id="8"/>
+      <w:bookmarkEnd w:id="10"/>
     </w:p>
     <w:p>
       <w:pPr>
@@ -2465,6 +3141,7 @@
     <w:p>
       <w:pPr>
         <w:pStyle w:val="PODSTAWOWY"/>
+        <w:ind w:firstLine="0"/>
       </w:pPr>
       <w:r>
         <w:t>Przykład zastosowania:</w:t>
@@ -2598,6 +3275,7 @@
     <w:p>
       <w:pPr>
         <w:pStyle w:val="PODSTAWOWY"/>
+        <w:ind w:firstLine="0"/>
       </w:pPr>
       <w:r>
         <w:t xml:space="preserve">Operacja ta wstawi nowy dokument do kolekcji protucts z polem item z wartością card oraz polem qty z wartością 15, oraz z unikalnym </w:t>
@@ -2613,14 +3291,14 @@
           <w:lang w:val="pl-PL"/>
         </w:rPr>
       </w:pPr>
-      <w:bookmarkStart w:id="9" w:name="_Toc352782448"/>
+      <w:bookmarkStart w:id="11" w:name="_Toc353040729"/>
       <w:r>
         <w:rPr>
           <w:lang w:val="pl-PL"/>
         </w:rPr>
         <w:t>Save</w:t>
       </w:r>
-      <w:bookmarkEnd w:id="9"/>
+      <w:bookmarkEnd w:id="11"/>
     </w:p>
     <w:p>
       <w:pPr>
@@ -2633,15 +3311,23 @@
     <w:p>
       <w:pPr>
         <w:pStyle w:val="PODSTAWOWY"/>
-      </w:pPr>
-      <w:r>
-        <w:t>Metoda save aktualizuje istniejący dokument, lub wstawia dokument w zależności od parametru.</w:t>
-      </w:r>
-    </w:p>
-    <w:p>
-      <w:pPr>
-        <w:pStyle w:val="PODSTAWOWY"/>
-      </w:pPr>
+        <w:ind w:firstLine="0"/>
+      </w:pPr>
+      <w:r>
+        <w:t xml:space="preserve">Metoda </w:t>
+      </w:r>
+      <w:r>
+        <w:rPr>
+          <w:i/>
+        </w:rPr>
+        <w:t>save</w:t>
+      </w:r>
+      <w:r>
+        <w:t xml:space="preserve"> aktualizuje istniejący dokument, lub wstawia dokument w zależności od parametru.</w:t>
+      </w:r>
+      <w:r>
+        <w:t xml:space="preserve"> </w:t>
+      </w:r>
       <w:r>
         <w:t>Przykład zastosowania:</w:t>
       </w:r>
@@ -2774,8 +3460,10 @@
     <w:p>
       <w:pPr>
         <w:pStyle w:val="PODSTAWOWY"/>
-      </w:pPr>
-      <w:r>
+        <w:ind w:firstLine="0"/>
+      </w:pPr>
+      <w:r>
+        <w:lastRenderedPageBreak/>
         <w:t>Jeśli wartość</w:t>
       </w:r>
       <w:r>
@@ -2801,11 +3489,11 @@
       <w:pPr>
         <w:pStyle w:val="3PODROZDZIA"/>
       </w:pPr>
-      <w:bookmarkStart w:id="10" w:name="_Toc352782449"/>
+      <w:bookmarkStart w:id="12" w:name="_Toc353040730"/>
       <w:r>
         <w:t>Update</w:t>
       </w:r>
-      <w:bookmarkEnd w:id="10"/>
+      <w:bookmarkEnd w:id="12"/>
     </w:p>
     <w:p>
       <w:pPr>
@@ -2893,21 +3581,38 @@
     <w:p>
       <w:pPr>
         <w:pStyle w:val="PODSTAWOWY"/>
-      </w:pPr>
-      <w:r>
-        <w:t>Metoda update aktualizuje</w:t>
+        <w:ind w:firstLine="0"/>
+      </w:pPr>
+      <w:r>
+        <w:t xml:space="preserve">Metoda </w:t>
+      </w:r>
+      <w:r>
+        <w:rPr>
+          <w:i/>
+        </w:rPr>
+        <w:t>update</w:t>
+      </w:r>
+      <w:r>
+        <w:t xml:space="preserve"> aktualizuje</w:t>
       </w:r>
       <w:r>
         <w:t xml:space="preserve"> istniejący dokument, lub dokumenty w kolekcji</w:t>
       </w:r>
       <w:r>
-        <w:t>. Domyślnie update aktualizuje jeden dokument.</w:t>
-      </w:r>
-    </w:p>
-    <w:p>
-      <w:pPr>
-        <w:pStyle w:val="PODSTAWOWY"/>
-      </w:pPr>
+        <w:t xml:space="preserve">. Domyślnie </w:t>
+      </w:r>
+      <w:r>
+        <w:rPr>
+          <w:i/>
+        </w:rPr>
+        <w:t>update</w:t>
+      </w:r>
+      <w:r>
+        <w:t xml:space="preserve"> aktualizuje jeden dokument.</w:t>
+      </w:r>
+      <w:r>
+        <w:t xml:space="preserve"> </w:t>
+      </w:r>
       <w:r>
         <w:t>Przykład zastosowania:</w:t>
       </w:r>
@@ -3202,6 +3907,7 @@
     <w:p>
       <w:pPr>
         <w:pStyle w:val="PODSTAWOWY"/>
+        <w:ind w:firstLine="0"/>
       </w:pPr>
       <w:r>
         <w:t>Metoda ta aktualizuje dokument w kolekcji products, która odpowiada kryterium zapytania i ustawia wartość pola x na 6 oraz zwiększa wartość dla pola y o 5. Wszystkie pozostałe pola w dokumencie pozostają niezmienione.</w:t>
@@ -3214,11 +3920,450 @@
       <w:r>
         <w:t xml:space="preserve"> </w:t>
       </w:r>
-      <w:bookmarkStart w:id="11" w:name="_Toc352782450"/>
+      <w:bookmarkStart w:id="13" w:name="_Toc353040731"/>
+      <w:r>
+        <w:t>Indeksy</w:t>
+      </w:r>
+      <w:bookmarkEnd w:id="13"/>
+    </w:p>
+    <w:p>
+      <w:pPr>
+        <w:pStyle w:val="PODSTAWOWY"/>
+        <w:ind w:firstLine="0"/>
+      </w:pPr>
+      <w:r>
+        <w:t>Indeksy zostały stworzone w celu zapewnienia wysokiej wydajności najczęściej wykonywanych zapytań. Są one podobnie skonstruowane jak w relacyjnych bazach danych. Indeksy w MongoDB posiadają następujące właściwośc</w:t>
+      </w:r>
+      <w:r>
+        <w:t>i:</w:t>
+      </w:r>
+    </w:p>
+    <w:p>
+      <w:pPr>
+        <w:pStyle w:val="PODSTAWOWY"/>
+        <w:numPr>
+          <w:ilvl w:val="0"/>
+          <w:numId w:val="13"/>
+        </w:numPr>
+      </w:pPr>
+      <w:r>
+        <w:t>Są definiowane na poziomie kolekcji</w:t>
+      </w:r>
+    </w:p>
+    <w:p>
+      <w:pPr>
+        <w:pStyle w:val="PODSTAWOWY"/>
+        <w:numPr>
+          <w:ilvl w:val="0"/>
+          <w:numId w:val="13"/>
+        </w:numPr>
+      </w:pPr>
+      <w:r>
+        <w:t>Możliwość tworzenie indeksów składających się z pojedynczego pola lub indeksów składających się z wielu pól</w:t>
+      </w:r>
+      <w:r>
+        <w:rPr>
+          <w:rStyle w:val="Odwoanieprzypisudolnego"/>
+        </w:rPr>
+        <w:footnoteReference w:id="1"/>
+      </w:r>
+    </w:p>
+    <w:p>
+      <w:pPr>
+        <w:pStyle w:val="PODSTAWOWY"/>
+        <w:numPr>
+          <w:ilvl w:val="0"/>
+          <w:numId w:val="13"/>
+        </w:numPr>
+      </w:pPr>
+      <w:r>
+        <w:t>Znacznie zwiększają prędkość wykonywania się zapytać. Powodują jednak pewien narzut na operacje zapisu.</w:t>
+      </w:r>
+    </w:p>
+    <w:p>
+      <w:pPr>
+        <w:pStyle w:val="PODSTAWOWY"/>
+        <w:numPr>
+          <w:ilvl w:val="0"/>
+          <w:numId w:val="13"/>
+        </w:numPr>
+      </w:pPr>
+      <w:r>
+        <w:t>W ich implementacji użyte są B-drzewa</w:t>
+      </w:r>
+    </w:p>
+    <w:p>
+      <w:pPr>
+        <w:pStyle w:val="PODSTAWOWY"/>
+        <w:numPr>
+          <w:ilvl w:val="0"/>
+          <w:numId w:val="13"/>
+        </w:numPr>
+      </w:pPr>
+      <w:r>
+        <w:t xml:space="preserve">Każde zapytanie może użyć tylko jednego indeksu. Optymalizator wybiera najlepszy. Można nadpisać wybór optymalizatora używając metody </w:t>
+      </w:r>
+      <w:r>
+        <w:rPr>
+          <w:rStyle w:val="KODZnak"/>
+        </w:rPr>
+        <w:t>cursor.hint()</w:t>
+      </w:r>
+      <w:r>
+        <w:t>.</w:t>
+      </w:r>
+    </w:p>
+    <w:p>
+      <w:pPr>
+        <w:pStyle w:val="PODSTAWOWY"/>
+        <w:numPr>
+          <w:ilvl w:val="0"/>
+          <w:numId w:val="13"/>
+        </w:numPr>
+      </w:pPr>
+      <w:r>
+        <w:t>Indeks pokrywa zapytanie gdy: wszystkie pola indeksu użyte w zapytaniu są częścią indeksu i wszystkie pola w dokumentach pasujących do zapytania znajdują się w tym</w:t>
+      </w:r>
+      <w:r>
+        <w:t xml:space="preserve"> </w:t>
+      </w:r>
+      <w:r>
+        <w:t>samym indeksie. Gdy indeks pokrywa zapytanie MongoDB nie ma potrzeby przeglądania dokumentów w celu zrealizowania operacji odczytu i może zwrócić wyniki jedynie na podstawie indeksu.</w:t>
+      </w:r>
+    </w:p>
+    <w:p>
+      <w:pPr>
+        <w:pStyle w:val="PODSTAWOWY"/>
+        <w:numPr>
+          <w:ilvl w:val="0"/>
+          <w:numId w:val="13"/>
+        </w:numPr>
+      </w:pPr>
+      <w:r>
+        <w:t>Gdy operacja aktualizowania dokumentu nie zmienia wartości pól wchodzących do indeksu i nie zmienia rozmiaru dokumentu indeks nie jest aktualizowany.</w:t>
+      </w:r>
+    </w:p>
+    <w:p>
+      <w:pPr>
+        <w:pStyle w:val="PODSTAWOWY"/>
+        <w:numPr>
+          <w:ilvl w:val="0"/>
+          <w:numId w:val="13"/>
+        </w:numPr>
+      </w:pPr>
+      <w:r>
+        <w:t>Używanie zapytań z indeksami zmniejsza liczbę dokumentów przechowywanych w pamięci i ma duże znaczenie dla wydajności.</w:t>
+      </w:r>
+    </w:p>
+    <w:p>
+      <w:pPr>
+        <w:pStyle w:val="PODSTAWOWY"/>
+        <w:ind w:left="360" w:firstLine="0"/>
+      </w:pPr>
+      <w:r>
+        <w:t>MongoDB oferuje następujące typy indeksów:</w:t>
+      </w:r>
+    </w:p>
+    <w:p>
+      <w:pPr>
+        <w:pStyle w:val="PODSTAWOWY"/>
+        <w:numPr>
+          <w:ilvl w:val="0"/>
+          <w:numId w:val="13"/>
+        </w:numPr>
+      </w:pPr>
+      <w:r>
+        <w:rPr>
+          <w:b/>
+        </w:rPr>
+        <w:t xml:space="preserve">_id index – </w:t>
+      </w:r>
+      <w:r>
+        <w:t xml:space="preserve">jest to indeks unikalny i tworzony jest domyślnie dla każdej kolekcji. Domyślną wartością dla </w:t>
+      </w:r>
+      <w:r>
+        <w:rPr>
+          <w:rStyle w:val="KODZnak"/>
+        </w:rPr>
+        <w:t>_id</w:t>
+      </w:r>
+      <w:r>
+        <w:t xml:space="preserve"> jest </w:t>
+      </w:r>
+      <w:r>
+        <w:rPr>
+          <w:i/>
+        </w:rPr>
+        <w:t xml:space="preserve">ObjectId </w:t>
+      </w:r>
+      <w:r>
+        <w:t xml:space="preserve">tworzony przy każdej operacji </w:t>
+      </w:r>
+      <w:r>
+        <w:rPr>
+          <w:rStyle w:val="KODZnak"/>
+        </w:rPr>
+        <w:t>insert()</w:t>
+      </w:r>
+      <w:r>
+        <w:t>.</w:t>
+      </w:r>
+    </w:p>
+    <w:p>
+      <w:pPr>
+        <w:pStyle w:val="PODSTAWOWY"/>
+        <w:numPr>
+          <w:ilvl w:val="0"/>
+          <w:numId w:val="13"/>
+        </w:numPr>
+        <w:rPr>
+          <w:i/>
+        </w:rPr>
+      </w:pPr>
+      <w:r>
+        <w:rPr>
+          <w:b/>
+        </w:rPr>
+        <w:t>Secondary indexes –</w:t>
+      </w:r>
+      <w:r>
+        <w:t xml:space="preserve"> są to indeksy tworzone za pomocą polecenia </w:t>
+      </w:r>
+      <w:r>
+        <w:rPr>
+          <w:rStyle w:val="KODZnak"/>
+        </w:rPr>
+        <w:t>ensureIndex()</w:t>
+      </w:r>
+      <w:r>
+        <w:rPr>
+          <w:rStyle w:val="KODZnak"/>
+        </w:rPr>
+        <w:t>.</w:t>
+      </w:r>
+      <w:r>
+        <w:t>Mogą się one składać z pojedynczych pól jak i być computed indexes.</w:t>
+      </w:r>
+    </w:p>
+    <w:p>
+      <w:pPr>
+        <w:pStyle w:val="PODSTAWOWY"/>
+        <w:numPr>
+          <w:ilvl w:val="0"/>
+          <w:numId w:val="13"/>
+        </w:numPr>
+      </w:pPr>
+      <w:r>
+        <w:rPr>
+          <w:b/>
+        </w:rPr>
+        <w:t xml:space="preserve">Indexes on Sub-documents – </w:t>
+      </w:r>
+      <w:r>
+        <w:t xml:space="preserve">są to </w:t>
+      </w:r>
+      <w:r>
+        <w:t>indeksy</w:t>
+      </w:r>
+      <w:r>
+        <w:t xml:space="preserve"> składające się z </w:t>
+      </w:r>
+      <w:r>
+        <w:t>poddokumentów</w:t>
+      </w:r>
+    </w:p>
+    <w:p>
+      <w:pPr>
+        <w:pStyle w:val="PODSTAWOWY"/>
+        <w:numPr>
+          <w:ilvl w:val="0"/>
+          <w:numId w:val="13"/>
+        </w:numPr>
+        <w:rPr>
+          <w:lang w:val="en-US"/>
+        </w:rPr>
+      </w:pPr>
+      <w:r>
+        <w:rPr>
+          <w:b/>
+          <w:lang w:val="en-US"/>
+        </w:rPr>
+        <w:t>Indexes on Embeded Fields –</w:t>
+      </w:r>
+      <w:r>
+        <w:rPr>
+          <w:lang w:val="en-US"/>
+        </w:rPr>
+        <w:t xml:space="preserve"> używają pól poddokumentów</w:t>
+      </w:r>
+    </w:p>
+    <w:p>
+      <w:pPr>
+        <w:pStyle w:val="PODSTAWOWY"/>
+        <w:numPr>
+          <w:ilvl w:val="0"/>
+          <w:numId w:val="13"/>
+        </w:numPr>
+      </w:pPr>
+      <w:r>
+        <w:rPr>
+          <w:b/>
+        </w:rPr>
+        <w:t>Computed indexes –</w:t>
+      </w:r>
+      <w:r>
+        <w:t xml:space="preserve"> składają się z wielu pól</w:t>
+      </w:r>
+    </w:p>
+    <w:p>
+      <w:pPr>
+        <w:pStyle w:val="PODSTAWOWY"/>
+        <w:numPr>
+          <w:ilvl w:val="0"/>
+          <w:numId w:val="13"/>
+        </w:numPr>
+      </w:pPr>
+      <w:r>
+        <w:rPr>
+          <w:b/>
+        </w:rPr>
+        <w:lastRenderedPageBreak/>
+        <w:t>Multikey indexes –</w:t>
+      </w:r>
+      <w:r>
+        <w:t xml:space="preserve"> posiadają pola będące wartością tablicową</w:t>
+      </w:r>
+    </w:p>
+    <w:p>
+      <w:pPr>
+        <w:pStyle w:val="PODSTAWOWY"/>
+        <w:numPr>
+          <w:ilvl w:val="0"/>
+          <w:numId w:val="13"/>
+        </w:numPr>
+      </w:pPr>
+      <w:r>
+        <w:rPr>
+          <w:b/>
+        </w:rPr>
+        <w:t>Unique indexes –</w:t>
+      </w:r>
+      <w:r>
+        <w:t xml:space="preserve"> indeksy z unikalną wartością. MongoDB nie pozwala na zapis wielu dokumentów z taką samą wartością tego typu indeksu.</w:t>
+      </w:r>
+    </w:p>
+    <w:p>
+      <w:pPr>
+        <w:pStyle w:val="PODSTAWOWY"/>
+        <w:numPr>
+          <w:ilvl w:val="0"/>
+          <w:numId w:val="13"/>
+        </w:numPr>
+      </w:pPr>
+      <w:r>
+        <w:rPr>
+          <w:b/>
+        </w:rPr>
+        <w:t xml:space="preserve">Sparse indexes - </w:t>
+      </w:r>
+      <w:r>
+        <w:t xml:space="preserve"> indeks wymagający aby dokument posiadał wszystkie pola zawarte w indeksie. Dla dokumentów niezawierających wszystkich pól indeks nie jest tworzony.</w:t>
+      </w:r>
+    </w:p>
+    <w:p>
+      <w:pPr>
+        <w:pStyle w:val="PODSTAWOWY"/>
+        <w:numPr>
+          <w:ilvl w:val="0"/>
+          <w:numId w:val="13"/>
+        </w:numPr>
+      </w:pPr>
+      <w:r>
+        <w:rPr>
+          <w:b/>
+        </w:rPr>
+        <w:t>Hashed indexes –</w:t>
+      </w:r>
+      <w:r>
+        <w:t xml:space="preserve"> indeksy który przechowują </w:t>
+      </w:r>
+      <w:r>
+        <w:rPr>
+          <w:i/>
+        </w:rPr>
+        <w:t>hash</w:t>
+      </w:r>
+      <w:r>
+        <w:t xml:space="preserve"> pól wchodzących w skład indeksu.</w:t>
+      </w:r>
+    </w:p>
+    <w:p>
+      <w:pPr>
+        <w:pStyle w:val="PODSTAWOWY"/>
+        <w:ind w:firstLine="0"/>
+      </w:pPr>
+      <w:r>
+        <w:t xml:space="preserve">Na tworzone indeksy nałożone są pewne ograniczenia. </w:t>
+      </w:r>
+    </w:p>
+    <w:p>
+      <w:pPr>
+        <w:pStyle w:val="PODSTAWOWY"/>
+        <w:numPr>
+          <w:ilvl w:val="0"/>
+          <w:numId w:val="13"/>
+        </w:numPr>
+      </w:pPr>
+      <w:r>
+        <w:t>Kolekcja może posiadać maksymalnie 64 indeksy.</w:t>
+      </w:r>
+    </w:p>
+    <w:p>
+      <w:pPr>
+        <w:pStyle w:val="PODSTAWOWY"/>
+        <w:numPr>
+          <w:ilvl w:val="0"/>
+          <w:numId w:val="13"/>
+        </w:numPr>
+      </w:pPr>
+      <w:r>
+        <w:t>Rozmiar indeksu nie może przekraczać 1024 bajtów.</w:t>
+      </w:r>
+    </w:p>
+    <w:p>
+      <w:pPr>
+        <w:pStyle w:val="PODSTAWOWY"/>
+        <w:numPr>
+          <w:ilvl w:val="0"/>
+          <w:numId w:val="13"/>
+        </w:numPr>
+        <w:spacing w:before="100" w:after="100"/>
+      </w:pPr>
+      <w:r>
+        <w:t>Nazwa indeksu łącznie z przestrzenią nazw nie może być dłuższa niż 128 znaków</w:t>
+      </w:r>
+    </w:p>
+    <w:p>
+      <w:pPr>
+        <w:pStyle w:val="PODSTAWOWY"/>
+        <w:ind w:firstLine="0"/>
+      </w:pPr>
+      <w:r>
+        <w:t>Chociaż indeksy znacznie przyspieszają wykonywanie się zapytań, mają negatywny wpływ na czas zapisów, aktualizacji i usuwania danych. Przy większości tych operacji indeks musi zostać zaktualizowany dla całej kolekcji. Szczególnie ostrożnie należy rozważać tworzenie indeksów  w aplikacjach w których te operacje będą miały dominującą rolę.</w:t>
+      </w:r>
+    </w:p>
+    <w:p>
+      <w:pPr>
+        <w:pStyle w:val="2PODROZDZIA"/>
+      </w:pPr>
+      <w:r>
+        <w:t xml:space="preserve"> </w:t>
+      </w:r>
+      <w:bookmarkStart w:id="14" w:name="_Toc353040732"/>
       <w:r>
         <w:t>Replikacja danych</w:t>
       </w:r>
-      <w:bookmarkEnd w:id="11"/>
+      <w:bookmarkEnd w:id="14"/>
     </w:p>
     <w:p>
       <w:pPr>
@@ -3270,27 +4415,18 @@
         <w:rPr>
           <w:i/>
         </w:rPr>
-        <w:t>Master-</w:t>
-      </w:r>
-      <w:bookmarkStart w:id="12" w:name="_Toc352782451"/>
+        <w:t>Master-slave replicatio</w:t>
+      </w:r>
+    </w:p>
+    <w:p>
+      <w:pPr>
+        <w:pStyle w:val="PODSTAWOWY"/>
+        <w:ind w:firstLine="0"/>
+      </w:pPr>
       <w:r>
         <w:rPr>
           <w:i/>
         </w:rPr>
-        <w:t>slave replicatio</w:t>
-      </w:r>
-      <w:bookmarkEnd w:id="12"/>
-    </w:p>
-    <w:p>
-      <w:pPr>
-        <w:pStyle w:val="PODSTAWOWY"/>
-        <w:ind w:firstLine="0"/>
-      </w:pPr>
-      <w:r>
-        <w:rPr>
-          <w:i/>
-        </w:rPr>
-        <w:lastRenderedPageBreak/>
         <w:t>Master-slave replication</w:t>
       </w:r>
       <w:r>
@@ -3355,7 +4491,7 @@
           <w:rStyle w:val="Odwoanieprzypisudolnego"/>
           <w:i/>
         </w:rPr>
-        <w:footnoteReference w:id="1"/>
+        <w:footnoteReference w:id="2"/>
       </w:r>
       <w:r>
         <w:t>.</w:t>
@@ -3413,12 +4549,14 @@
           <w:lang w:val="pl-PL"/>
         </w:rPr>
       </w:pPr>
+      <w:bookmarkStart w:id="15" w:name="_Toc353040733"/>
       <w:r>
         <w:rPr>
           <w:lang w:val="pl-PL"/>
         </w:rPr>
         <w:t>Właściwości opisujące cechy węzłów</w:t>
       </w:r>
+      <w:bookmarkEnd w:id="15"/>
     </w:p>
     <w:p>
       <w:pPr>
@@ -3486,6 +4624,7 @@
         <w:rPr>
           <w:b/>
         </w:rPr>
+        <w:lastRenderedPageBreak/>
         <w:t xml:space="preserve">Delayed – </w:t>
       </w:r>
       <w:r>
@@ -3531,10 +4670,18 @@
     <w:p>
       <w:pPr>
         <w:pStyle w:val="3PODROZDZIA"/>
-      </w:pPr>
-      <w:r>
+        <w:rPr>
+          <w:lang w:val="pl-PL"/>
+        </w:rPr>
+      </w:pPr>
+      <w:bookmarkStart w:id="16" w:name="_Toc353040734"/>
+      <w:r>
+        <w:rPr>
+          <w:lang w:val="pl-PL"/>
+        </w:rPr>
         <w:t>Przełączanie węzła głównego i głosowanie</w:t>
       </w:r>
+      <w:bookmarkEnd w:id="16"/>
     </w:p>
     <w:p>
       <w:pPr>
@@ -3615,12 +4762,14 @@
           <w:lang w:val="pl-PL"/>
         </w:rPr>
       </w:pPr>
+      <w:bookmarkStart w:id="17" w:name="_Toc353040735"/>
       <w:r>
         <w:rPr>
           <w:lang w:val="pl-PL"/>
         </w:rPr>
         <w:t>Spójność danych</w:t>
       </w:r>
+      <w:bookmarkEnd w:id="17"/>
     </w:p>
     <w:p>
       <w:pPr>
@@ -3628,11 +4777,7 @@
         <w:ind w:firstLine="0"/>
       </w:pPr>
       <w:r>
-        <w:t xml:space="preserve">W przypadku węzła głównego wszystkie dane odczytywane są spójne z ostatnią operacją zapisu. Gdy preferencje odczytu zostaną tak ustawione, że pozwalają na odczyt z członków drugorzędnych </w:t>
-      </w:r>
-      <w:r>
-        <w:lastRenderedPageBreak/>
-        <w:t>możliwe jest odczytanie danych, które nie są całkowicie zgodne z ostatnim zapisem do głównego serwera. W normalnej, domyślnej sytuacji nie można zapewnić takiej spójności. Można jednak tak skonfigurować driver MongoDB,  aby operacja zapisu była uznana za zakończoną z sukcesem dopiero w momencie gdy zapis zostanie przeprowadzony we wszystkich węzłach.</w:t>
+        <w:t>W przypadku węzła głównego wszystkie dane odczytywane są spójne z ostatnią operacją zapisu. Gdy preferencje odczytu zostaną tak ustawione, że pozwalają na odczyt z członków drugorzędnych możliwe jest odczytanie danych, które nie są całkowicie zgodne z ostatnim zapisem do głównego serwera. W normalnej, domyślnej sytuacji nie można zapewnić takiej spójności. Można jednak tak skonfigurować driver MongoDB,  aby operacja zapisu była uznana za zakończoną z sukcesem dopiero w momencie gdy zapis zostanie przeprowadzony we wszystkich węzłach.</w:t>
       </w:r>
     </w:p>
     <w:p>
@@ -3647,7 +4792,7 @@
         <w:rPr>
           <w:rStyle w:val="Odwoanieprzypisudolnego"/>
         </w:rPr>
-        <w:footnoteReference w:id="2"/>
+        <w:footnoteReference w:id="3"/>
       </w:r>
       <w:r>
         <w:t xml:space="preserve"> danych w celu zachowania ich spójności. Dane takie zapisywane są do pliku </w:t>
@@ -3693,7 +4838,7 @@
           <w:rStyle w:val="Odwoanieprzypisudolnego"/>
           <w:i/>
         </w:rPr>
-        <w:footnoteReference w:id="3"/>
+        <w:footnoteReference w:id="4"/>
       </w:r>
       <w:r>
         <w:rPr>
@@ -3710,10 +4855,297 @@
         <w:pStyle w:val="2PODROZDZIA"/>
       </w:pPr>
       <w:r>
-        <w:t xml:space="preserve"> Auto-Sharding</w:t>
-      </w:r>
-      <w:bookmarkStart w:id="13" w:name="_GoBack"/>
-      <w:bookmarkEnd w:id="13"/>
+        <w:t xml:space="preserve"> </w:t>
+      </w:r>
+      <w:bookmarkStart w:id="18" w:name="_Toc353040736"/>
+      <w:r>
+        <w:t>Auto-Sharding</w:t>
+      </w:r>
+      <w:bookmarkEnd w:id="18"/>
+    </w:p>
+    <w:p>
+      <w:pPr>
+        <w:pStyle w:val="PODSTAWOWY"/>
+        <w:ind w:firstLine="0"/>
+      </w:pPr>
+      <w:r>
+        <w:rPr>
+          <w:i/>
+        </w:rPr>
+        <w:t>Sharding</w:t>
+      </w:r>
+      <w:r>
+        <w:rPr>
+          <w:i/>
+        </w:rPr>
+        <w:t xml:space="preserve"> </w:t>
+      </w:r>
+      <w:r>
+        <w:t xml:space="preserve">jest innym podejściem do rozproszenia danych niż replikacja. W tym przypadku dane nie są powielane a składowane różnych porcji danych na różnych maszynach. Bardzo częstym i zalecanym podejściem jest połączenie możliwości jakie daje </w:t>
+      </w:r>
+      <w:r>
+        <w:rPr>
+          <w:i/>
+        </w:rPr>
+        <w:t>sharding</w:t>
+      </w:r>
+      <w:r>
+        <w:rPr>
+          <w:i/>
+        </w:rPr>
+        <w:t xml:space="preserve"> </w:t>
+      </w:r>
+      <w:r>
+        <w:t>i replikacja danych.  W tym podejściu każda z maszyn będąca odpowiadająca za składowanie podzielonych danych jest replikowana.</w:t>
+      </w:r>
+    </w:p>
+    <w:p>
+      <w:pPr>
+        <w:pStyle w:val="PODSTAWOWY"/>
+        <w:ind w:firstLine="0"/>
+      </w:pPr>
+      <w:r>
+        <w:t xml:space="preserve">Pojęcie </w:t>
+      </w:r>
+      <w:r>
+        <w:rPr>
+          <w:i/>
+        </w:rPr>
+        <w:t>sharding</w:t>
+      </w:r>
+      <w:r>
+        <w:rPr>
+          <w:i/>
+        </w:rPr>
+        <w:t xml:space="preserve"> </w:t>
+      </w:r>
+      <w:r>
+        <w:t>jest ściśle związane z sharding klastrami. Klaster taki jest zbiorem węzłów zajmujących się składowaniem danych. Składa się on z następujących komponentów:</w:t>
+      </w:r>
+    </w:p>
+    <w:p>
+      <w:pPr>
+        <w:pStyle w:val="PODSTAWOWY"/>
+        <w:numPr>
+          <w:ilvl w:val="0"/>
+          <w:numId w:val="14"/>
+        </w:numPr>
+      </w:pPr>
+      <w:r>
+        <w:rPr>
+          <w:b/>
+        </w:rPr>
+        <w:t>Shards</w:t>
+      </w:r>
+      <w:r>
+        <w:t xml:space="preserve"> – kontener odpowiedzialny za składowanie podzbioru danych. Każdy z takich kontenerów jest albo pojedynczą instancją </w:t>
+      </w:r>
+      <w:r>
+        <w:rPr>
+          <w:i/>
+        </w:rPr>
+        <w:t xml:space="preserve">mongod </w:t>
+      </w:r>
+      <w:r>
+        <w:t xml:space="preserve"> albo jednym </w:t>
+      </w:r>
+      <w:r>
+        <w:rPr>
+          <w:i/>
+        </w:rPr>
+        <w:t>replica set.</w:t>
+      </w:r>
+    </w:p>
+    <w:p>
+      <w:pPr>
+        <w:pStyle w:val="PODSTAWOWY"/>
+        <w:numPr>
+          <w:ilvl w:val="0"/>
+          <w:numId w:val="14"/>
+        </w:numPr>
+      </w:pPr>
+      <w:r>
+        <w:rPr>
+          <w:b/>
+        </w:rPr>
+        <w:lastRenderedPageBreak/>
+        <w:t xml:space="preserve">Config servers – </w:t>
+      </w:r>
+      <w:r>
+        <w:t xml:space="preserve">każdy z  takich serwerów jest instancją </w:t>
+      </w:r>
+      <w:r>
+        <w:rPr>
+          <w:i/>
+        </w:rPr>
+        <w:t>mongod</w:t>
+      </w:r>
+      <w:r>
+        <w:t xml:space="preserve"> odpowiedzialną za utrzymywanie metadanych związanych z </w:t>
+      </w:r>
+      <w:r>
+        <w:t xml:space="preserve"> </w:t>
+      </w:r>
+      <w:r>
+        <w:t>klastrem.</w:t>
+      </w:r>
+    </w:p>
+    <w:p>
+      <w:pPr>
+        <w:pStyle w:val="PODSTAWOWY"/>
+        <w:numPr>
+          <w:ilvl w:val="0"/>
+          <w:numId w:val="14"/>
+        </w:numPr>
+      </w:pPr>
+      <w:r>
+        <w:rPr>
+          <w:b/>
+        </w:rPr>
+        <w:t xml:space="preserve">mongos instances – </w:t>
+      </w:r>
+      <w:r>
+        <w:t xml:space="preserve">odpowiadają one za zarządzenie zapisami i odczytami wewnątrz klastra. Aplikacje nie mają bezpośredniego dostępu z  zewnątrz do kontenerów w których przechowywane są dane. Dostęp ten uzyskują właśnie przez instancje </w:t>
+      </w:r>
+      <w:r>
+        <w:rPr>
+          <w:i/>
+        </w:rPr>
+        <w:t>mongos.</w:t>
+      </w:r>
+    </w:p>
+    <w:p>
+      <w:pPr>
+        <w:pStyle w:val="PODSTAWOWY"/>
+        <w:ind w:firstLine="0"/>
+      </w:pPr>
+      <w:r>
+        <w:t xml:space="preserve">Włączenie opcji </w:t>
+      </w:r>
+      <w:r>
+        <w:rPr>
+          <w:i/>
+        </w:rPr>
+        <w:t>sharding</w:t>
+      </w:r>
+      <w:r>
+        <w:t xml:space="preserve"> na poziomie bazy danych zapewnia możliwość rozpraszania kolekcji na różne węzły. Aby zapewnić możliwość rozproszenia danych wewnątrz jednej kolekcji należy wyznaczyć te kolekcje jawnie wyznaczyć. Dla każdej takiej kolekcji należy także wyznaczyć </w:t>
+      </w:r>
+      <w:r>
+        <w:rPr>
+          <w:i/>
+        </w:rPr>
+        <w:t xml:space="preserve">shard key – </w:t>
+      </w:r>
+      <w:r>
+        <w:t>jest to klucz według którego dane rozdzielane są na różne węzły klastra.</w:t>
+      </w:r>
+    </w:p>
+    <w:p>
+      <w:pPr>
+        <w:pStyle w:val="3PODROZDZIA"/>
+      </w:pPr>
+      <w:bookmarkStart w:id="19" w:name="_Toc353040737"/>
+      <w:r>
+        <w:t>Shared key</w:t>
+      </w:r>
+      <w:bookmarkEnd w:id="19"/>
+    </w:p>
+    <w:p>
+      <w:pPr>
+        <w:pStyle w:val="PODSTAWOWY"/>
+        <w:ind w:firstLine="0"/>
+      </w:pPr>
+      <w:r>
+        <w:rPr>
+          <w:i/>
+        </w:rPr>
+        <w:t xml:space="preserve">Shard key </w:t>
+      </w:r>
+      <w:r>
+        <w:t xml:space="preserve"> podobnie jak indeks może składać się z jednego lub wielu pól. </w:t>
+      </w:r>
+      <w:r>
+        <w:t xml:space="preserve">MongoDB tworzy zakresy kluczy według których przydzielane są one do poszczególnych węzłów. W każdym z węzłów zakresy te dzielone są na jeszcze mniejsze porcje zwane </w:t>
+      </w:r>
+      <w:r>
+        <w:rPr>
+          <w:i/>
+        </w:rPr>
+        <w:t xml:space="preserve">chunks </w:t>
+      </w:r>
+      <w:r>
+        <w:t>o określonej z góry pojemności. Gdy zostanie ona przekroczona  zakres kluczy zostaje zmniejszony i jedna porcja zostaje podzielona na dwie.</w:t>
+      </w:r>
+    </w:p>
+    <w:p>
+      <w:pPr>
+        <w:pStyle w:val="PODSTAWOWY"/>
+        <w:ind w:firstLine="0"/>
+      </w:pPr>
+      <w:r>
+        <w:t xml:space="preserve">Wybór odpowiedniego klucza jest bardzo ważny w celu zapewniania wydajności. Ważną właściwością klucza jest jego liczność, czyli liczba możliwych wartości jaką klucz może przyjąć. </w:t>
+      </w:r>
+      <w:r>
+        <w:t>Ma ona duże znaczenie przy osiąganiu dobrego rozproszenia danych.</w:t>
+      </w:r>
+    </w:p>
+    <w:p>
+      <w:pPr>
+        <w:pStyle w:val="PODSTAWOWY"/>
+        <w:ind w:firstLine="0"/>
+      </w:pPr>
+      <w:r>
+        <w:t xml:space="preserve">Przy określonej z góry, małej liczbie możliwych wartości klucza możliwe jest nawet, że dane nie będą mogły być rozdzielone pomiędzy wszystkie węzły. W przypadku gdy zbiór możliwych wartości jest większy niż liczba węzłów w klastrze to niebezpieczeństwo nie istnieje; pojawia się jednak inne. Dane mogą być nierówno rozłożone względem wartości klucza. Dla jednego z nich może to być kilka egzemplarzy,  z kolei dla innego kilkaset tysięcy. </w:t>
+      </w:r>
+      <w:r>
+        <w:t>W takim przypadku niemożliwym stanie się równomierne rozłożenie danych pomiędzy węzły. Najlepszą sytuacją jest gdy klucz jest unikalną wartością obiektu. Wtedy MongoDB może dowolnie dopierać zakresy kluczy tak aby dane były równomiernie rozłożone.</w:t>
+      </w:r>
+    </w:p>
+    <w:p>
+      <w:pPr>
+        <w:pStyle w:val="PODSTAWOWY"/>
+        <w:ind w:firstLine="0"/>
+      </w:pPr>
+      <w:r>
+        <w:t xml:space="preserve">Sytuacja gdy kluczem jest unikalna wartość obiektu ma także swoje wady. Jedną z nich jest izolacja zapytań. Gdy instancja </w:t>
+      </w:r>
+      <w:r>
+        <w:rPr>
+          <w:i/>
+        </w:rPr>
+        <w:t xml:space="preserve">mongos </w:t>
+      </w:r>
+      <w:r>
+        <w:t xml:space="preserve"> otrzymuje zapytanie do wykonania na podstawie metadanych zawartych w </w:t>
+      </w:r>
+      <w:r>
+        <w:rPr>
+          <w:i/>
+        </w:rPr>
+        <w:t>config server</w:t>
+      </w:r>
+      <w:r>
+        <w:t xml:space="preserve"> nawiguje jedynie do odpowiednich węzłów klastra. Ich liczba powinna być jak najmniejsza, w idealnej sytuacji powinien być to jeden z nich. </w:t>
+      </w:r>
+      <w:r>
+        <w:t>Należy tak dopierać klucze, aby używane one były w najczęstszych i najbardziej kluczowych dla aplikacji zapytań.</w:t>
+      </w:r>
+    </w:p>
+    <w:p>
+      <w:pPr>
+        <w:pStyle w:val="PODSTAWOWY"/>
+        <w:ind w:firstLine="0"/>
+      </w:pPr>
+      <w:r>
+        <w:t>Znalezienia odpowiedniego klucza spełniającego wyżej wymienione zalecenia może być ciężkie. W tym celu oblicza się klucze składające się z kilku wartości z dokumetu.</w:t>
+      </w:r>
+    </w:p>
+    <w:p>
+      <w:pPr>
+        <w:pStyle w:val="PODSTAWOWY"/>
+        <w:ind w:firstLine="0"/>
+      </w:pPr>
     </w:p>
     <w:sectPr>
       <w:footerReference w:type="default" r:id="rId11"/>
@@ -3781,7 +5213,7 @@
           <w:rPr>
             <w:noProof/>
           </w:rPr>
-          <w:t>7</w:t>
+          <w:t>10</w:t>
         </w:r>
         <w:r>
           <w:rPr>
@@ -3826,6 +5258,9 @@
     <w:p>
       <w:pPr>
         <w:pStyle w:val="Tekstprzypisudolnego"/>
+        <w:rPr>
+          <w:i/>
+        </w:rPr>
       </w:pPr>
       <w:r>
         <w:rPr>
@@ -3838,12 +5273,9 @@
       </w:r>
       <w:r>
         <w:rPr>
-          <w:b/>
-        </w:rPr>
-        <w:t>mongod</w:t>
-      </w:r>
-      <w:r>
-        <w:t xml:space="preserve"> – podstawowy proces systemu MongoDB. Zarządza on formatem danych, obsługą danych oraz wykonuje operacje w tle.</w:t>
+          <w:i/>
+        </w:rPr>
+        <w:t>Computed indexes</w:t>
       </w:r>
     </w:p>
   </w:footnote>
@@ -3859,11 +5291,36 @@
         <w:footnoteRef/>
       </w:r>
       <w:r>
-        <w:t xml:space="preserve"> rollback</w:t>
+        <w:t xml:space="preserve"> </w:t>
+      </w:r>
+      <w:r>
+        <w:rPr>
+          <w:b/>
+        </w:rPr>
+        <w:t>mongod</w:t>
+      </w:r>
+      <w:r>
+        <w:t xml:space="preserve"> – podstawowy proces systemu MongoDB. Zarządza on formatem danych, obsługą danych oraz wykonuje operacje w tle.</w:t>
       </w:r>
     </w:p>
   </w:footnote>
   <w:footnote w:id="3">
+    <w:p>
+      <w:pPr>
+        <w:pStyle w:val="Tekstprzypisudolnego"/>
+      </w:pPr>
+      <w:r>
+        <w:rPr>
+          <w:rStyle w:val="Odwoanieprzypisudolnego"/>
+        </w:rPr>
+        <w:footnoteRef/>
+      </w:r>
+      <w:r>
+        <w:t xml:space="preserve"> rollback</w:t>
+      </w:r>
+    </w:p>
+  </w:footnote>
+  <w:footnote w:id="4">
     <w:p>
       <w:pPr>
         <w:pStyle w:val="Tekstprzypisudolnego"/>
@@ -4334,14 +5791,126 @@
     </w:lvl>
   </w:abstractNum>
   <w:abstractNum w:abstractNumId="4">
+    <w:nsid w:val="14716C16"/>
+    <w:multiLevelType w:val="hybridMultilevel"/>
+    <w:tmpl w:val="896A1F72"/>
+    <w:lvl w:ilvl="0" w:tplc="0409000F">
+      <w:start w:val="1"/>
+      <w:numFmt w:val="decimal"/>
+      <w:lvlText w:val="%1."/>
+      <w:lvlJc w:val="left"/>
+      <w:pPr>
+        <w:ind w:left="1429" w:hanging="360"/>
+      </w:pPr>
+      <w:rPr>
+        <w:rFonts w:hint="default"/>
+      </w:rPr>
+    </w:lvl>
+    <w:lvl w:ilvl="1" w:tplc="04090003" w:tentative="1">
+      <w:start w:val="1"/>
+      <w:numFmt w:val="bullet"/>
+      <w:lvlText w:val="o"/>
+      <w:lvlJc w:val="left"/>
+      <w:pPr>
+        <w:ind w:left="2149" w:hanging="360"/>
+      </w:pPr>
+      <w:rPr>
+        <w:rFonts w:ascii="Courier New" w:hAnsi="Courier New" w:cs="Courier New" w:hint="default"/>
+      </w:rPr>
+    </w:lvl>
+    <w:lvl w:ilvl="2" w:tplc="04090005" w:tentative="1">
+      <w:start w:val="1"/>
+      <w:numFmt w:val="bullet"/>
+      <w:lvlText w:val=""/>
+      <w:lvlJc w:val="left"/>
+      <w:pPr>
+        <w:ind w:left="2869" w:hanging="360"/>
+      </w:pPr>
+      <w:rPr>
+        <w:rFonts w:ascii="Wingdings" w:hAnsi="Wingdings" w:hint="default"/>
+      </w:rPr>
+    </w:lvl>
+    <w:lvl w:ilvl="3" w:tplc="04090001" w:tentative="1">
+      <w:start w:val="1"/>
+      <w:numFmt w:val="bullet"/>
+      <w:lvlText w:val=""/>
+      <w:lvlJc w:val="left"/>
+      <w:pPr>
+        <w:ind w:left="3589" w:hanging="360"/>
+      </w:pPr>
+      <w:rPr>
+        <w:rFonts w:ascii="Symbol" w:hAnsi="Symbol" w:hint="default"/>
+      </w:rPr>
+    </w:lvl>
+    <w:lvl w:ilvl="4" w:tplc="04090003" w:tentative="1">
+      <w:start w:val="1"/>
+      <w:numFmt w:val="bullet"/>
+      <w:lvlText w:val="o"/>
+      <w:lvlJc w:val="left"/>
+      <w:pPr>
+        <w:ind w:left="4309" w:hanging="360"/>
+      </w:pPr>
+      <w:rPr>
+        <w:rFonts w:ascii="Courier New" w:hAnsi="Courier New" w:cs="Courier New" w:hint="default"/>
+      </w:rPr>
+    </w:lvl>
+    <w:lvl w:ilvl="5" w:tplc="04090005" w:tentative="1">
+      <w:start w:val="1"/>
+      <w:numFmt w:val="bullet"/>
+      <w:lvlText w:val=""/>
+      <w:lvlJc w:val="left"/>
+      <w:pPr>
+        <w:ind w:left="5029" w:hanging="360"/>
+      </w:pPr>
+      <w:rPr>
+        <w:rFonts w:ascii="Wingdings" w:hAnsi="Wingdings" w:hint="default"/>
+      </w:rPr>
+    </w:lvl>
+    <w:lvl w:ilvl="6" w:tplc="04090001" w:tentative="1">
+      <w:start w:val="1"/>
+      <w:numFmt w:val="bullet"/>
+      <w:lvlText w:val=""/>
+      <w:lvlJc w:val="left"/>
+      <w:pPr>
+        <w:ind w:left="5749" w:hanging="360"/>
+      </w:pPr>
+      <w:rPr>
+        <w:rFonts w:ascii="Symbol" w:hAnsi="Symbol" w:hint="default"/>
+      </w:rPr>
+    </w:lvl>
+    <w:lvl w:ilvl="7" w:tplc="04090003" w:tentative="1">
+      <w:start w:val="1"/>
+      <w:numFmt w:val="bullet"/>
+      <w:lvlText w:val="o"/>
+      <w:lvlJc w:val="left"/>
+      <w:pPr>
+        <w:ind w:left="6469" w:hanging="360"/>
+      </w:pPr>
+      <w:rPr>
+        <w:rFonts w:ascii="Courier New" w:hAnsi="Courier New" w:cs="Courier New" w:hint="default"/>
+      </w:rPr>
+    </w:lvl>
+    <w:lvl w:ilvl="8" w:tplc="04090005" w:tentative="1">
+      <w:start w:val="1"/>
+      <w:numFmt w:val="bullet"/>
+      <w:lvlText w:val=""/>
+      <w:lvlJc w:val="left"/>
+      <w:pPr>
+        <w:ind w:left="7189" w:hanging="360"/>
+      </w:pPr>
+      <w:rPr>
+        <w:rFonts w:ascii="Wingdings" w:hAnsi="Wingdings" w:hint="default"/>
+      </w:rPr>
+    </w:lvl>
+  </w:abstractNum>
+  <w:abstractNum w:abstractNumId="5">
     <w:nsid w:val="15896527"/>
     <w:multiLevelType w:val="multilevel"/>
-    <w:tmpl w:val="7BF6FE28"/>
+    <w:tmpl w:val="49361890"/>
     <w:lvl w:ilvl="0">
       <w:start w:val="1"/>
       <w:numFmt w:val="decimal"/>
-      <w:pStyle w:val="1ROZDZIA"/>
-      <w:lvlText w:val="%1"/>
+      <w:lvlText w:val="%1."/>
       <w:lvlJc w:val="left"/>
       <w:pPr>
         <w:ind w:left="360" w:hanging="360"/>
@@ -4448,7 +6017,7 @@
       </w:rPr>
     </w:lvl>
   </w:abstractNum>
-  <w:abstractNum w:abstractNumId="5">
+  <w:abstractNum w:abstractNumId="6">
     <w:nsid w:val="1594770C"/>
     <w:multiLevelType w:val="multilevel"/>
     <w:tmpl w:val="8B0E3244"/>
@@ -4562,7 +6131,7 @@
       </w:rPr>
     </w:lvl>
   </w:abstractNum>
-  <w:abstractNum w:abstractNumId="6">
+  <w:abstractNum w:abstractNumId="7">
     <w:nsid w:val="2D4E3EE9"/>
     <w:multiLevelType w:val="multilevel"/>
     <w:tmpl w:val="46F4841E"/>
@@ -4676,7 +6245,120 @@
       </w:rPr>
     </w:lvl>
   </w:abstractNum>
-  <w:abstractNum w:abstractNumId="7">
+  <w:abstractNum w:abstractNumId="8">
+    <w:nsid w:val="2DDD312E"/>
+    <w:multiLevelType w:val="hybridMultilevel"/>
+    <w:tmpl w:val="DD24317C"/>
+    <w:lvl w:ilvl="0" w:tplc="791A7C0C">
+      <w:start w:val="1"/>
+      <w:numFmt w:val="bullet"/>
+      <w:lvlText w:val=""/>
+      <w:lvlJc w:val="left"/>
+      <w:pPr>
+        <w:ind w:left="1429" w:hanging="360"/>
+      </w:pPr>
+      <w:rPr>
+        <w:rFonts w:ascii="Symbol" w:hAnsi="Symbol" w:hint="default"/>
+      </w:rPr>
+    </w:lvl>
+    <w:lvl w:ilvl="1" w:tplc="04090003" w:tentative="1">
+      <w:start w:val="1"/>
+      <w:numFmt w:val="bullet"/>
+      <w:lvlText w:val="o"/>
+      <w:lvlJc w:val="left"/>
+      <w:pPr>
+        <w:ind w:left="1440" w:hanging="360"/>
+      </w:pPr>
+      <w:rPr>
+        <w:rFonts w:ascii="Courier New" w:hAnsi="Courier New" w:cs="Courier New" w:hint="default"/>
+      </w:rPr>
+    </w:lvl>
+    <w:lvl w:ilvl="2" w:tplc="04090005" w:tentative="1">
+      <w:start w:val="1"/>
+      <w:numFmt w:val="bullet"/>
+      <w:lvlText w:val=""/>
+      <w:lvlJc w:val="left"/>
+      <w:pPr>
+        <w:ind w:left="2160" w:hanging="360"/>
+      </w:pPr>
+      <w:rPr>
+        <w:rFonts w:ascii="Wingdings" w:hAnsi="Wingdings" w:hint="default"/>
+      </w:rPr>
+    </w:lvl>
+    <w:lvl w:ilvl="3" w:tplc="04090001" w:tentative="1">
+      <w:start w:val="1"/>
+      <w:numFmt w:val="bullet"/>
+      <w:lvlText w:val=""/>
+      <w:lvlJc w:val="left"/>
+      <w:pPr>
+        <w:ind w:left="2880" w:hanging="360"/>
+      </w:pPr>
+      <w:rPr>
+        <w:rFonts w:ascii="Symbol" w:hAnsi="Symbol" w:hint="default"/>
+      </w:rPr>
+    </w:lvl>
+    <w:lvl w:ilvl="4" w:tplc="04090003" w:tentative="1">
+      <w:start w:val="1"/>
+      <w:numFmt w:val="bullet"/>
+      <w:lvlText w:val="o"/>
+      <w:lvlJc w:val="left"/>
+      <w:pPr>
+        <w:ind w:left="3600" w:hanging="360"/>
+      </w:pPr>
+      <w:rPr>
+        <w:rFonts w:ascii="Courier New" w:hAnsi="Courier New" w:cs="Courier New" w:hint="default"/>
+      </w:rPr>
+    </w:lvl>
+    <w:lvl w:ilvl="5" w:tplc="04090005" w:tentative="1">
+      <w:start w:val="1"/>
+      <w:numFmt w:val="bullet"/>
+      <w:lvlText w:val=""/>
+      <w:lvlJc w:val="left"/>
+      <w:pPr>
+        <w:ind w:left="4320" w:hanging="360"/>
+      </w:pPr>
+      <w:rPr>
+        <w:rFonts w:ascii="Wingdings" w:hAnsi="Wingdings" w:hint="default"/>
+      </w:rPr>
+    </w:lvl>
+    <w:lvl w:ilvl="6" w:tplc="04090001" w:tentative="1">
+      <w:start w:val="1"/>
+      <w:numFmt w:val="bullet"/>
+      <w:lvlText w:val=""/>
+      <w:lvlJc w:val="left"/>
+      <w:pPr>
+        <w:ind w:left="5040" w:hanging="360"/>
+      </w:pPr>
+      <w:rPr>
+        <w:rFonts w:ascii="Symbol" w:hAnsi="Symbol" w:hint="default"/>
+      </w:rPr>
+    </w:lvl>
+    <w:lvl w:ilvl="7" w:tplc="04090003" w:tentative="1">
+      <w:start w:val="1"/>
+      <w:numFmt w:val="bullet"/>
+      <w:lvlText w:val="o"/>
+      <w:lvlJc w:val="left"/>
+      <w:pPr>
+        <w:ind w:left="5760" w:hanging="360"/>
+      </w:pPr>
+      <w:rPr>
+        <w:rFonts w:ascii="Courier New" w:hAnsi="Courier New" w:cs="Courier New" w:hint="default"/>
+      </w:rPr>
+    </w:lvl>
+    <w:lvl w:ilvl="8" w:tplc="04090005" w:tentative="1">
+      <w:start w:val="1"/>
+      <w:numFmt w:val="bullet"/>
+      <w:lvlText w:val=""/>
+      <w:lvlJc w:val="left"/>
+      <w:pPr>
+        <w:ind w:left="6480" w:hanging="360"/>
+      </w:pPr>
+      <w:rPr>
+        <w:rFonts w:ascii="Wingdings" w:hAnsi="Wingdings" w:hint="default"/>
+      </w:rPr>
+    </w:lvl>
+  </w:abstractNum>
+  <w:abstractNum w:abstractNumId="9">
     <w:nsid w:val="3914736E"/>
     <w:multiLevelType w:val="multilevel"/>
     <w:tmpl w:val="E7F06F9C"/>
@@ -4825,7 +6507,7 @@
       </w:rPr>
     </w:lvl>
   </w:abstractNum>
-  <w:abstractNum w:abstractNumId="8">
+  <w:abstractNum w:abstractNumId="10">
     <w:nsid w:val="3EFF7E04"/>
     <w:multiLevelType w:val="multilevel"/>
     <w:tmpl w:val="0415001D"/>
@@ -4911,7 +6593,721 @@
       </w:pPr>
     </w:lvl>
   </w:abstractNum>
-  <w:abstractNum w:abstractNumId="9">
+  <w:abstractNum w:abstractNumId="11">
+    <w:nsid w:val="402B745F"/>
+    <w:multiLevelType w:val="multilevel"/>
+    <w:tmpl w:val="4E209084"/>
+    <w:lvl w:ilvl="0">
+      <w:start w:val="1"/>
+      <w:numFmt w:val="bullet"/>
+      <w:lvlText w:val=""/>
+      <w:lvlJc w:val="left"/>
+      <w:pPr>
+        <w:tabs>
+          <w:tab w:val="num" w:pos="720"/>
+        </w:tabs>
+        <w:ind w:left="720" w:hanging="360"/>
+      </w:pPr>
+      <w:rPr>
+        <w:rFonts w:ascii="Symbol" w:hAnsi="Symbol" w:hint="default"/>
+        <w:sz w:val="20"/>
+      </w:rPr>
+    </w:lvl>
+    <w:lvl w:ilvl="1" w:tentative="1">
+      <w:start w:val="1"/>
+      <w:numFmt w:val="bullet"/>
+      <w:lvlText w:val="o"/>
+      <w:lvlJc w:val="left"/>
+      <w:pPr>
+        <w:tabs>
+          <w:tab w:val="num" w:pos="1440"/>
+        </w:tabs>
+        <w:ind w:left="1440" w:hanging="360"/>
+      </w:pPr>
+      <w:rPr>
+        <w:rFonts w:ascii="Courier New" w:hAnsi="Courier New" w:hint="default"/>
+        <w:sz w:val="20"/>
+      </w:rPr>
+    </w:lvl>
+    <w:lvl w:ilvl="2" w:tentative="1">
+      <w:start w:val="1"/>
+      <w:numFmt w:val="bullet"/>
+      <w:lvlText w:val=""/>
+      <w:lvlJc w:val="left"/>
+      <w:pPr>
+        <w:tabs>
+          <w:tab w:val="num" w:pos="2160"/>
+        </w:tabs>
+        <w:ind w:left="2160" w:hanging="360"/>
+      </w:pPr>
+      <w:rPr>
+        <w:rFonts w:ascii="Wingdings" w:hAnsi="Wingdings" w:hint="default"/>
+        <w:sz w:val="20"/>
+      </w:rPr>
+    </w:lvl>
+    <w:lvl w:ilvl="3" w:tentative="1">
+      <w:start w:val="1"/>
+      <w:numFmt w:val="bullet"/>
+      <w:lvlText w:val=""/>
+      <w:lvlJc w:val="left"/>
+      <w:pPr>
+        <w:tabs>
+          <w:tab w:val="num" w:pos="2880"/>
+        </w:tabs>
+        <w:ind w:left="2880" w:hanging="360"/>
+      </w:pPr>
+      <w:rPr>
+        <w:rFonts w:ascii="Wingdings" w:hAnsi="Wingdings" w:hint="default"/>
+        <w:sz w:val="20"/>
+      </w:rPr>
+    </w:lvl>
+    <w:lvl w:ilvl="4" w:tentative="1">
+      <w:start w:val="1"/>
+      <w:numFmt w:val="bullet"/>
+      <w:lvlText w:val=""/>
+      <w:lvlJc w:val="left"/>
+      <w:pPr>
+        <w:tabs>
+          <w:tab w:val="num" w:pos="3600"/>
+        </w:tabs>
+        <w:ind w:left="3600" w:hanging="360"/>
+      </w:pPr>
+      <w:rPr>
+        <w:rFonts w:ascii="Wingdings" w:hAnsi="Wingdings" w:hint="default"/>
+        <w:sz w:val="20"/>
+      </w:rPr>
+    </w:lvl>
+    <w:lvl w:ilvl="5" w:tentative="1">
+      <w:start w:val="1"/>
+      <w:numFmt w:val="bullet"/>
+      <w:lvlText w:val=""/>
+      <w:lvlJc w:val="left"/>
+      <w:pPr>
+        <w:tabs>
+          <w:tab w:val="num" w:pos="4320"/>
+        </w:tabs>
+        <w:ind w:left="4320" w:hanging="360"/>
+      </w:pPr>
+      <w:rPr>
+        <w:rFonts w:ascii="Wingdings" w:hAnsi="Wingdings" w:hint="default"/>
+        <w:sz w:val="20"/>
+      </w:rPr>
+    </w:lvl>
+    <w:lvl w:ilvl="6" w:tentative="1">
+      <w:start w:val="1"/>
+      <w:numFmt w:val="bullet"/>
+      <w:lvlText w:val=""/>
+      <w:lvlJc w:val="left"/>
+      <w:pPr>
+        <w:tabs>
+          <w:tab w:val="num" w:pos="5040"/>
+        </w:tabs>
+        <w:ind w:left="5040" w:hanging="360"/>
+      </w:pPr>
+      <w:rPr>
+        <w:rFonts w:ascii="Wingdings" w:hAnsi="Wingdings" w:hint="default"/>
+        <w:sz w:val="20"/>
+      </w:rPr>
+    </w:lvl>
+    <w:lvl w:ilvl="7" w:tentative="1">
+      <w:start w:val="1"/>
+      <w:numFmt w:val="bullet"/>
+      <w:lvlText w:val=""/>
+      <w:lvlJc w:val="left"/>
+      <w:pPr>
+        <w:tabs>
+          <w:tab w:val="num" w:pos="5760"/>
+        </w:tabs>
+        <w:ind w:left="5760" w:hanging="360"/>
+      </w:pPr>
+      <w:rPr>
+        <w:rFonts w:ascii="Wingdings" w:hAnsi="Wingdings" w:hint="default"/>
+        <w:sz w:val="20"/>
+      </w:rPr>
+    </w:lvl>
+    <w:lvl w:ilvl="8" w:tentative="1">
+      <w:start w:val="1"/>
+      <w:numFmt w:val="bullet"/>
+      <w:lvlText w:val=""/>
+      <w:lvlJc w:val="left"/>
+      <w:pPr>
+        <w:tabs>
+          <w:tab w:val="num" w:pos="6480"/>
+        </w:tabs>
+        <w:ind w:left="6480" w:hanging="360"/>
+      </w:pPr>
+      <w:rPr>
+        <w:rFonts w:ascii="Wingdings" w:hAnsi="Wingdings" w:hint="default"/>
+        <w:sz w:val="20"/>
+      </w:rPr>
+    </w:lvl>
+  </w:abstractNum>
+  <w:abstractNum w:abstractNumId="12">
+    <w:nsid w:val="405A758B"/>
+    <w:multiLevelType w:val="hybridMultilevel"/>
+    <w:tmpl w:val="31CE0A98"/>
+    <w:lvl w:ilvl="0" w:tplc="04090001">
+      <w:start w:val="1"/>
+      <w:numFmt w:val="bullet"/>
+      <w:lvlText w:val=""/>
+      <w:lvlJc w:val="left"/>
+      <w:pPr>
+        <w:ind w:left="770" w:hanging="360"/>
+      </w:pPr>
+      <w:rPr>
+        <w:rFonts w:ascii="Symbol" w:hAnsi="Symbol" w:hint="default"/>
+      </w:rPr>
+    </w:lvl>
+    <w:lvl w:ilvl="1" w:tplc="04090003" w:tentative="1">
+      <w:start w:val="1"/>
+      <w:numFmt w:val="bullet"/>
+      <w:lvlText w:val="o"/>
+      <w:lvlJc w:val="left"/>
+      <w:pPr>
+        <w:ind w:left="1490" w:hanging="360"/>
+      </w:pPr>
+      <w:rPr>
+        <w:rFonts w:ascii="Courier New" w:hAnsi="Courier New" w:cs="Courier New" w:hint="default"/>
+      </w:rPr>
+    </w:lvl>
+    <w:lvl w:ilvl="2" w:tplc="04090005" w:tentative="1">
+      <w:start w:val="1"/>
+      <w:numFmt w:val="bullet"/>
+      <w:lvlText w:val=""/>
+      <w:lvlJc w:val="left"/>
+      <w:pPr>
+        <w:ind w:left="2210" w:hanging="360"/>
+      </w:pPr>
+      <w:rPr>
+        <w:rFonts w:ascii="Wingdings" w:hAnsi="Wingdings" w:hint="default"/>
+      </w:rPr>
+    </w:lvl>
+    <w:lvl w:ilvl="3" w:tplc="04090001" w:tentative="1">
+      <w:start w:val="1"/>
+      <w:numFmt w:val="bullet"/>
+      <w:lvlText w:val=""/>
+      <w:lvlJc w:val="left"/>
+      <w:pPr>
+        <w:ind w:left="2930" w:hanging="360"/>
+      </w:pPr>
+      <w:rPr>
+        <w:rFonts w:ascii="Symbol" w:hAnsi="Symbol" w:hint="default"/>
+      </w:rPr>
+    </w:lvl>
+    <w:lvl w:ilvl="4" w:tplc="04090003" w:tentative="1">
+      <w:start w:val="1"/>
+      <w:numFmt w:val="bullet"/>
+      <w:lvlText w:val="o"/>
+      <w:lvlJc w:val="left"/>
+      <w:pPr>
+        <w:ind w:left="3650" w:hanging="360"/>
+      </w:pPr>
+      <w:rPr>
+        <w:rFonts w:ascii="Courier New" w:hAnsi="Courier New" w:cs="Courier New" w:hint="default"/>
+      </w:rPr>
+    </w:lvl>
+    <w:lvl w:ilvl="5" w:tplc="04090005" w:tentative="1">
+      <w:start w:val="1"/>
+      <w:numFmt w:val="bullet"/>
+      <w:lvlText w:val=""/>
+      <w:lvlJc w:val="left"/>
+      <w:pPr>
+        <w:ind w:left="4370" w:hanging="360"/>
+      </w:pPr>
+      <w:rPr>
+        <w:rFonts w:ascii="Wingdings" w:hAnsi="Wingdings" w:hint="default"/>
+      </w:rPr>
+    </w:lvl>
+    <w:lvl w:ilvl="6" w:tplc="04090001" w:tentative="1">
+      <w:start w:val="1"/>
+      <w:numFmt w:val="bullet"/>
+      <w:lvlText w:val=""/>
+      <w:lvlJc w:val="left"/>
+      <w:pPr>
+        <w:ind w:left="5090" w:hanging="360"/>
+      </w:pPr>
+      <w:rPr>
+        <w:rFonts w:ascii="Symbol" w:hAnsi="Symbol" w:hint="default"/>
+      </w:rPr>
+    </w:lvl>
+    <w:lvl w:ilvl="7" w:tplc="04090003" w:tentative="1">
+      <w:start w:val="1"/>
+      <w:numFmt w:val="bullet"/>
+      <w:lvlText w:val="o"/>
+      <w:lvlJc w:val="left"/>
+      <w:pPr>
+        <w:ind w:left="5810" w:hanging="360"/>
+      </w:pPr>
+      <w:rPr>
+        <w:rFonts w:ascii="Courier New" w:hAnsi="Courier New" w:cs="Courier New" w:hint="default"/>
+      </w:rPr>
+    </w:lvl>
+    <w:lvl w:ilvl="8" w:tplc="04090005" w:tentative="1">
+      <w:start w:val="1"/>
+      <w:numFmt w:val="bullet"/>
+      <w:lvlText w:val=""/>
+      <w:lvlJc w:val="left"/>
+      <w:pPr>
+        <w:ind w:left="6530" w:hanging="360"/>
+      </w:pPr>
+      <w:rPr>
+        <w:rFonts w:ascii="Wingdings" w:hAnsi="Wingdings" w:hint="default"/>
+      </w:rPr>
+    </w:lvl>
+  </w:abstractNum>
+  <w:abstractNum w:abstractNumId="13">
+    <w:nsid w:val="4BD55EDE"/>
+    <w:multiLevelType w:val="hybridMultilevel"/>
+    <w:tmpl w:val="52B8DBF8"/>
+    <w:lvl w:ilvl="0" w:tplc="0409000F">
+      <w:start w:val="1"/>
+      <w:numFmt w:val="decimal"/>
+      <w:lvlText w:val="%1."/>
+      <w:lvlJc w:val="left"/>
+      <w:pPr>
+        <w:ind w:left="1429" w:hanging="360"/>
+      </w:pPr>
+      <w:rPr>
+        <w:rFonts w:hint="default"/>
+      </w:rPr>
+    </w:lvl>
+    <w:lvl w:ilvl="1" w:tplc="04090003" w:tentative="1">
+      <w:start w:val="1"/>
+      <w:numFmt w:val="bullet"/>
+      <w:lvlText w:val="o"/>
+      <w:lvlJc w:val="left"/>
+      <w:pPr>
+        <w:ind w:left="1440" w:hanging="360"/>
+      </w:pPr>
+      <w:rPr>
+        <w:rFonts w:ascii="Courier New" w:hAnsi="Courier New" w:cs="Courier New" w:hint="default"/>
+      </w:rPr>
+    </w:lvl>
+    <w:lvl w:ilvl="2" w:tplc="04090005" w:tentative="1">
+      <w:start w:val="1"/>
+      <w:numFmt w:val="bullet"/>
+      <w:lvlText w:val=""/>
+      <w:lvlJc w:val="left"/>
+      <w:pPr>
+        <w:ind w:left="2160" w:hanging="360"/>
+      </w:pPr>
+      <w:rPr>
+        <w:rFonts w:ascii="Wingdings" w:hAnsi="Wingdings" w:hint="default"/>
+      </w:rPr>
+    </w:lvl>
+    <w:lvl w:ilvl="3" w:tplc="04090001" w:tentative="1">
+      <w:start w:val="1"/>
+      <w:numFmt w:val="bullet"/>
+      <w:lvlText w:val=""/>
+      <w:lvlJc w:val="left"/>
+      <w:pPr>
+        <w:ind w:left="2880" w:hanging="360"/>
+      </w:pPr>
+      <w:rPr>
+        <w:rFonts w:ascii="Symbol" w:hAnsi="Symbol" w:hint="default"/>
+      </w:rPr>
+    </w:lvl>
+    <w:lvl w:ilvl="4" w:tplc="04090003" w:tentative="1">
+      <w:start w:val="1"/>
+      <w:numFmt w:val="bullet"/>
+      <w:lvlText w:val="o"/>
+      <w:lvlJc w:val="left"/>
+      <w:pPr>
+        <w:ind w:left="3600" w:hanging="360"/>
+      </w:pPr>
+      <w:rPr>
+        <w:rFonts w:ascii="Courier New" w:hAnsi="Courier New" w:cs="Courier New" w:hint="default"/>
+      </w:rPr>
+    </w:lvl>
+    <w:lvl w:ilvl="5" w:tplc="04090005" w:tentative="1">
+      <w:start w:val="1"/>
+      <w:numFmt w:val="bullet"/>
+      <w:lvlText w:val=""/>
+      <w:lvlJc w:val="left"/>
+      <w:pPr>
+        <w:ind w:left="4320" w:hanging="360"/>
+      </w:pPr>
+      <w:rPr>
+        <w:rFonts w:ascii="Wingdings" w:hAnsi="Wingdings" w:hint="default"/>
+      </w:rPr>
+    </w:lvl>
+    <w:lvl w:ilvl="6" w:tplc="04090001" w:tentative="1">
+      <w:start w:val="1"/>
+      <w:numFmt w:val="bullet"/>
+      <w:lvlText w:val=""/>
+      <w:lvlJc w:val="left"/>
+      <w:pPr>
+        <w:ind w:left="5040" w:hanging="360"/>
+      </w:pPr>
+      <w:rPr>
+        <w:rFonts w:ascii="Symbol" w:hAnsi="Symbol" w:hint="default"/>
+      </w:rPr>
+    </w:lvl>
+    <w:lvl w:ilvl="7" w:tplc="04090003" w:tentative="1">
+      <w:start w:val="1"/>
+      <w:numFmt w:val="bullet"/>
+      <w:lvlText w:val="o"/>
+      <w:lvlJc w:val="left"/>
+      <w:pPr>
+        <w:ind w:left="5760" w:hanging="360"/>
+      </w:pPr>
+      <w:rPr>
+        <w:rFonts w:ascii="Courier New" w:hAnsi="Courier New" w:cs="Courier New" w:hint="default"/>
+      </w:rPr>
+    </w:lvl>
+    <w:lvl w:ilvl="8" w:tplc="04090005" w:tentative="1">
+      <w:start w:val="1"/>
+      <w:numFmt w:val="bullet"/>
+      <w:lvlText w:val=""/>
+      <w:lvlJc w:val="left"/>
+      <w:pPr>
+        <w:ind w:left="6480" w:hanging="360"/>
+      </w:pPr>
+      <w:rPr>
+        <w:rFonts w:ascii="Wingdings" w:hAnsi="Wingdings" w:hint="default"/>
+      </w:rPr>
+    </w:lvl>
+  </w:abstractNum>
+  <w:abstractNum w:abstractNumId="14">
+    <w:nsid w:val="4CB614D8"/>
+    <w:multiLevelType w:val="hybridMultilevel"/>
+    <w:tmpl w:val="9F8C301A"/>
+    <w:lvl w:ilvl="0" w:tplc="791A7C0C">
+      <w:start w:val="1"/>
+      <w:numFmt w:val="bullet"/>
+      <w:lvlText w:val=""/>
+      <w:lvlJc w:val="left"/>
+      <w:pPr>
+        <w:ind w:left="1429" w:hanging="360"/>
+      </w:pPr>
+      <w:rPr>
+        <w:rFonts w:ascii="Symbol" w:hAnsi="Symbol" w:hint="default"/>
+      </w:rPr>
+    </w:lvl>
+    <w:lvl w:ilvl="1" w:tplc="04090003" w:tentative="1">
+      <w:start w:val="1"/>
+      <w:numFmt w:val="bullet"/>
+      <w:lvlText w:val="o"/>
+      <w:lvlJc w:val="left"/>
+      <w:pPr>
+        <w:ind w:left="1440" w:hanging="360"/>
+      </w:pPr>
+      <w:rPr>
+        <w:rFonts w:ascii="Courier New" w:hAnsi="Courier New" w:cs="Courier New" w:hint="default"/>
+      </w:rPr>
+    </w:lvl>
+    <w:lvl w:ilvl="2" w:tplc="04090005" w:tentative="1">
+      <w:start w:val="1"/>
+      <w:numFmt w:val="bullet"/>
+      <w:lvlText w:val=""/>
+      <w:lvlJc w:val="left"/>
+      <w:pPr>
+        <w:ind w:left="2160" w:hanging="360"/>
+      </w:pPr>
+      <w:rPr>
+        <w:rFonts w:ascii="Wingdings" w:hAnsi="Wingdings" w:hint="default"/>
+      </w:rPr>
+    </w:lvl>
+    <w:lvl w:ilvl="3" w:tplc="04090001" w:tentative="1">
+      <w:start w:val="1"/>
+      <w:numFmt w:val="bullet"/>
+      <w:lvlText w:val=""/>
+      <w:lvlJc w:val="left"/>
+      <w:pPr>
+        <w:ind w:left="2880" w:hanging="360"/>
+      </w:pPr>
+      <w:rPr>
+        <w:rFonts w:ascii="Symbol" w:hAnsi="Symbol" w:hint="default"/>
+      </w:rPr>
+    </w:lvl>
+    <w:lvl w:ilvl="4" w:tplc="04090003" w:tentative="1">
+      <w:start w:val="1"/>
+      <w:numFmt w:val="bullet"/>
+      <w:lvlText w:val="o"/>
+      <w:lvlJc w:val="left"/>
+      <w:pPr>
+        <w:ind w:left="3600" w:hanging="360"/>
+      </w:pPr>
+      <w:rPr>
+        <w:rFonts w:ascii="Courier New" w:hAnsi="Courier New" w:cs="Courier New" w:hint="default"/>
+      </w:rPr>
+    </w:lvl>
+    <w:lvl w:ilvl="5" w:tplc="04090005" w:tentative="1">
+      <w:start w:val="1"/>
+      <w:numFmt w:val="bullet"/>
+      <w:lvlText w:val=""/>
+      <w:lvlJc w:val="left"/>
+      <w:pPr>
+        <w:ind w:left="4320" w:hanging="360"/>
+      </w:pPr>
+      <w:rPr>
+        <w:rFonts w:ascii="Wingdings" w:hAnsi="Wingdings" w:hint="default"/>
+      </w:rPr>
+    </w:lvl>
+    <w:lvl w:ilvl="6" w:tplc="04090001" w:tentative="1">
+      <w:start w:val="1"/>
+      <w:numFmt w:val="bullet"/>
+      <w:lvlText w:val=""/>
+      <w:lvlJc w:val="left"/>
+      <w:pPr>
+        <w:ind w:left="5040" w:hanging="360"/>
+      </w:pPr>
+      <w:rPr>
+        <w:rFonts w:ascii="Symbol" w:hAnsi="Symbol" w:hint="default"/>
+      </w:rPr>
+    </w:lvl>
+    <w:lvl w:ilvl="7" w:tplc="04090003" w:tentative="1">
+      <w:start w:val="1"/>
+      <w:numFmt w:val="bullet"/>
+      <w:lvlText w:val="o"/>
+      <w:lvlJc w:val="left"/>
+      <w:pPr>
+        <w:ind w:left="5760" w:hanging="360"/>
+      </w:pPr>
+      <w:rPr>
+        <w:rFonts w:ascii="Courier New" w:hAnsi="Courier New" w:cs="Courier New" w:hint="default"/>
+      </w:rPr>
+    </w:lvl>
+    <w:lvl w:ilvl="8" w:tplc="04090005" w:tentative="1">
+      <w:start w:val="1"/>
+      <w:numFmt w:val="bullet"/>
+      <w:lvlText w:val=""/>
+      <w:lvlJc w:val="left"/>
+      <w:pPr>
+        <w:ind w:left="6480" w:hanging="360"/>
+      </w:pPr>
+      <w:rPr>
+        <w:rFonts w:ascii="Wingdings" w:hAnsi="Wingdings" w:hint="default"/>
+      </w:rPr>
+    </w:lvl>
+  </w:abstractNum>
+  <w:abstractNum w:abstractNumId="15">
+    <w:nsid w:val="538B50BA"/>
+    <w:multiLevelType w:val="hybridMultilevel"/>
+    <w:tmpl w:val="7B5A8F2E"/>
+    <w:lvl w:ilvl="0" w:tplc="04090001">
+      <w:start w:val="1"/>
+      <w:numFmt w:val="bullet"/>
+      <w:lvlText w:val=""/>
+      <w:lvlJc w:val="left"/>
+      <w:pPr>
+        <w:ind w:left="1429" w:hanging="360"/>
+      </w:pPr>
+      <w:rPr>
+        <w:rFonts w:ascii="Symbol" w:hAnsi="Symbol" w:hint="default"/>
+      </w:rPr>
+    </w:lvl>
+    <w:lvl w:ilvl="1" w:tplc="04090003" w:tentative="1">
+      <w:start w:val="1"/>
+      <w:numFmt w:val="bullet"/>
+      <w:lvlText w:val="o"/>
+      <w:lvlJc w:val="left"/>
+      <w:pPr>
+        <w:ind w:left="2149" w:hanging="360"/>
+      </w:pPr>
+      <w:rPr>
+        <w:rFonts w:ascii="Courier New" w:hAnsi="Courier New" w:cs="Courier New" w:hint="default"/>
+      </w:rPr>
+    </w:lvl>
+    <w:lvl w:ilvl="2" w:tplc="04090005" w:tentative="1">
+      <w:start w:val="1"/>
+      <w:numFmt w:val="bullet"/>
+      <w:lvlText w:val=""/>
+      <w:lvlJc w:val="left"/>
+      <w:pPr>
+        <w:ind w:left="2869" w:hanging="360"/>
+      </w:pPr>
+      <w:rPr>
+        <w:rFonts w:ascii="Wingdings" w:hAnsi="Wingdings" w:hint="default"/>
+      </w:rPr>
+    </w:lvl>
+    <w:lvl w:ilvl="3" w:tplc="04090001" w:tentative="1">
+      <w:start w:val="1"/>
+      <w:numFmt w:val="bullet"/>
+      <w:lvlText w:val=""/>
+      <w:lvlJc w:val="left"/>
+      <w:pPr>
+        <w:ind w:left="3589" w:hanging="360"/>
+      </w:pPr>
+      <w:rPr>
+        <w:rFonts w:ascii="Symbol" w:hAnsi="Symbol" w:hint="default"/>
+      </w:rPr>
+    </w:lvl>
+    <w:lvl w:ilvl="4" w:tplc="04090003" w:tentative="1">
+      <w:start w:val="1"/>
+      <w:numFmt w:val="bullet"/>
+      <w:lvlText w:val="o"/>
+      <w:lvlJc w:val="left"/>
+      <w:pPr>
+        <w:ind w:left="4309" w:hanging="360"/>
+      </w:pPr>
+      <w:rPr>
+        <w:rFonts w:ascii="Courier New" w:hAnsi="Courier New" w:cs="Courier New" w:hint="default"/>
+      </w:rPr>
+    </w:lvl>
+    <w:lvl w:ilvl="5" w:tplc="04090005" w:tentative="1">
+      <w:start w:val="1"/>
+      <w:numFmt w:val="bullet"/>
+      <w:lvlText w:val=""/>
+      <w:lvlJc w:val="left"/>
+      <w:pPr>
+        <w:ind w:left="5029" w:hanging="360"/>
+      </w:pPr>
+      <w:rPr>
+        <w:rFonts w:ascii="Wingdings" w:hAnsi="Wingdings" w:hint="default"/>
+      </w:rPr>
+    </w:lvl>
+    <w:lvl w:ilvl="6" w:tplc="04090001" w:tentative="1">
+      <w:start w:val="1"/>
+      <w:numFmt w:val="bullet"/>
+      <w:lvlText w:val=""/>
+      <w:lvlJc w:val="left"/>
+      <w:pPr>
+        <w:ind w:left="5749" w:hanging="360"/>
+      </w:pPr>
+      <w:rPr>
+        <w:rFonts w:ascii="Symbol" w:hAnsi="Symbol" w:hint="default"/>
+      </w:rPr>
+    </w:lvl>
+    <w:lvl w:ilvl="7" w:tplc="04090003" w:tentative="1">
+      <w:start w:val="1"/>
+      <w:numFmt w:val="bullet"/>
+      <w:lvlText w:val="o"/>
+      <w:lvlJc w:val="left"/>
+      <w:pPr>
+        <w:ind w:left="6469" w:hanging="360"/>
+      </w:pPr>
+      <w:rPr>
+        <w:rFonts w:ascii="Courier New" w:hAnsi="Courier New" w:cs="Courier New" w:hint="default"/>
+      </w:rPr>
+    </w:lvl>
+    <w:lvl w:ilvl="8" w:tplc="04090005" w:tentative="1">
+      <w:start w:val="1"/>
+      <w:numFmt w:val="bullet"/>
+      <w:lvlText w:val=""/>
+      <w:lvlJc w:val="left"/>
+      <w:pPr>
+        <w:ind w:left="7189" w:hanging="360"/>
+      </w:pPr>
+      <w:rPr>
+        <w:rFonts w:ascii="Wingdings" w:hAnsi="Wingdings" w:hint="default"/>
+      </w:rPr>
+    </w:lvl>
+  </w:abstractNum>
+  <w:abstractNum w:abstractNumId="16">
+    <w:nsid w:val="5A203407"/>
+    <w:multiLevelType w:val="hybridMultilevel"/>
+    <w:tmpl w:val="36A6C680"/>
+    <w:lvl w:ilvl="0" w:tplc="AECC5EB4">
+      <w:start w:val="1"/>
+      <w:numFmt w:val="bullet"/>
+      <w:lvlText w:val=""/>
+      <w:lvlJc w:val="left"/>
+      <w:pPr>
+        <w:ind w:left="1429" w:hanging="360"/>
+      </w:pPr>
+      <w:rPr>
+        <w:rFonts w:ascii="Symbol" w:hAnsi="Symbol" w:hint="default"/>
+      </w:rPr>
+    </w:lvl>
+    <w:lvl w:ilvl="1" w:tplc="04090003" w:tentative="1">
+      <w:start w:val="1"/>
+      <w:numFmt w:val="bullet"/>
+      <w:lvlText w:val="o"/>
+      <w:lvlJc w:val="left"/>
+      <w:pPr>
+        <w:ind w:left="1440" w:hanging="360"/>
+      </w:pPr>
+      <w:rPr>
+        <w:rFonts w:ascii="Courier New" w:hAnsi="Courier New" w:cs="Courier New" w:hint="default"/>
+      </w:rPr>
+    </w:lvl>
+    <w:lvl w:ilvl="2" w:tplc="04090005" w:tentative="1">
+      <w:start w:val="1"/>
+      <w:numFmt w:val="bullet"/>
+      <w:lvlText w:val=""/>
+      <w:lvlJc w:val="left"/>
+      <w:pPr>
+        <w:ind w:left="2160" w:hanging="360"/>
+      </w:pPr>
+      <w:rPr>
+        <w:rFonts w:ascii="Wingdings" w:hAnsi="Wingdings" w:hint="default"/>
+      </w:rPr>
+    </w:lvl>
+    <w:lvl w:ilvl="3" w:tplc="04090001" w:tentative="1">
+      <w:start w:val="1"/>
+      <w:numFmt w:val="bullet"/>
+      <w:lvlText w:val=""/>
+      <w:lvlJc w:val="left"/>
+      <w:pPr>
+        <w:ind w:left="2880" w:hanging="360"/>
+      </w:pPr>
+      <w:rPr>
+        <w:rFonts w:ascii="Symbol" w:hAnsi="Symbol" w:hint="default"/>
+      </w:rPr>
+    </w:lvl>
+    <w:lvl w:ilvl="4" w:tplc="04090003" w:tentative="1">
+      <w:start w:val="1"/>
+      <w:numFmt w:val="bullet"/>
+      <w:lvlText w:val="o"/>
+      <w:lvlJc w:val="left"/>
+      <w:pPr>
+        <w:ind w:left="3600" w:hanging="360"/>
+      </w:pPr>
+      <w:rPr>
+        <w:rFonts w:ascii="Courier New" w:hAnsi="Courier New" w:cs="Courier New" w:hint="default"/>
+      </w:rPr>
+    </w:lvl>
+    <w:lvl w:ilvl="5" w:tplc="04090005" w:tentative="1">
+      <w:start w:val="1"/>
+      <w:numFmt w:val="bullet"/>
+      <w:lvlText w:val=""/>
+      <w:lvlJc w:val="left"/>
+      <w:pPr>
+        <w:ind w:left="4320" w:hanging="360"/>
+      </w:pPr>
+      <w:rPr>
+        <w:rFonts w:ascii="Wingdings" w:hAnsi="Wingdings" w:hint="default"/>
+      </w:rPr>
+    </w:lvl>
+    <w:lvl w:ilvl="6" w:tplc="04090001" w:tentative="1">
+      <w:start w:val="1"/>
+      <w:numFmt w:val="bullet"/>
+      <w:lvlText w:val=""/>
+      <w:lvlJc w:val="left"/>
+      <w:pPr>
+        <w:ind w:left="5040" w:hanging="360"/>
+      </w:pPr>
+      <w:rPr>
+        <w:rFonts w:ascii="Symbol" w:hAnsi="Symbol" w:hint="default"/>
+      </w:rPr>
+    </w:lvl>
+    <w:lvl w:ilvl="7" w:tplc="04090003" w:tentative="1">
+      <w:start w:val="1"/>
+      <w:numFmt w:val="bullet"/>
+      <w:lvlText w:val="o"/>
+      <w:lvlJc w:val="left"/>
+      <w:pPr>
+        <w:ind w:left="5760" w:hanging="360"/>
+      </w:pPr>
+      <w:rPr>
+        <w:rFonts w:ascii="Courier New" w:hAnsi="Courier New" w:cs="Courier New" w:hint="default"/>
+      </w:rPr>
+    </w:lvl>
+    <w:lvl w:ilvl="8" w:tplc="04090005" w:tentative="1">
+      <w:start w:val="1"/>
+      <w:numFmt w:val="bullet"/>
+      <w:lvlText w:val=""/>
+      <w:lvlJc w:val="left"/>
+      <w:pPr>
+        <w:ind w:left="6480" w:hanging="360"/>
+      </w:pPr>
+      <w:rPr>
+        <w:rFonts w:ascii="Wingdings" w:hAnsi="Wingdings" w:hint="default"/>
+      </w:rPr>
+    </w:lvl>
+  </w:abstractNum>
+  <w:abstractNum w:abstractNumId="17">
     <w:nsid w:val="636268ED"/>
     <w:multiLevelType w:val="multilevel"/>
     <w:tmpl w:val="8B0E3244"/>
@@ -5027,7 +7423,7 @@
       </w:rPr>
     </w:lvl>
   </w:abstractNum>
-  <w:abstractNum w:abstractNumId="10">
+  <w:abstractNum w:abstractNumId="18">
     <w:nsid w:val="63755817"/>
     <w:multiLevelType w:val="hybridMultilevel"/>
     <w:tmpl w:val="61906BB0"/>
@@ -5140,7 +7536,7 @@
       </w:rPr>
     </w:lvl>
   </w:abstractNum>
-  <w:abstractNum w:abstractNumId="11">
+  <w:abstractNum w:abstractNumId="19">
     <w:nsid w:val="7B0A0169"/>
     <w:multiLevelType w:val="hybridMultilevel"/>
     <w:tmpl w:val="F21236B0"/>
@@ -5254,10 +7650,10 @@
     </w:lvl>
   </w:abstractNum>
   <w:num w:numId="1">
-    <w:abstractNumId w:val="7"/>
+    <w:abstractNumId w:val="9"/>
   </w:num>
   <w:num w:numId="2">
-    <w:abstractNumId w:val="8"/>
+    <w:abstractNumId w:val="10"/>
   </w:num>
   <w:num w:numId="3">
     <w:abstractNumId w:val="0"/>
@@ -5266,28 +7662,52 @@
     <w:abstractNumId w:val="2"/>
   </w:num>
   <w:num w:numId="5">
-    <w:abstractNumId w:val="4"/>
+    <w:abstractNumId w:val="5"/>
   </w:num>
   <w:num w:numId="6">
-    <w:abstractNumId w:val="9"/>
+    <w:abstractNumId w:val="17"/>
   </w:num>
   <w:num w:numId="7">
     <w:abstractNumId w:val="1"/>
   </w:num>
   <w:num w:numId="8">
-    <w:abstractNumId w:val="5"/>
+    <w:abstractNumId w:val="6"/>
   </w:num>
   <w:num w:numId="9">
-    <w:abstractNumId w:val="6"/>
+    <w:abstractNumId w:val="7"/>
   </w:num>
   <w:num w:numId="10">
-    <w:abstractNumId w:val="11"/>
+    <w:abstractNumId w:val="19"/>
   </w:num>
   <w:num w:numId="11">
-    <w:abstractNumId w:val="10"/>
+    <w:abstractNumId w:val="18"/>
   </w:num>
   <w:num w:numId="12">
     <w:abstractNumId w:val="3"/>
+  </w:num>
+  <w:num w:numId="13">
+    <w:abstractNumId w:val="11"/>
+  </w:num>
+  <w:num w:numId="14">
+    <w:abstractNumId w:val="12"/>
+  </w:num>
+  <w:num w:numId="15">
+    <w:abstractNumId w:val="15"/>
+  </w:num>
+  <w:num w:numId="16">
+    <w:abstractNumId w:val="4"/>
+  </w:num>
+  <w:num w:numId="17">
+    <w:abstractNumId w:val="8"/>
+  </w:num>
+  <w:num w:numId="18">
+    <w:abstractNumId w:val="14"/>
+  </w:num>
+  <w:num w:numId="19">
+    <w:abstractNumId w:val="13"/>
+  </w:num>
+  <w:num w:numId="20">
+    <w:abstractNumId w:val="16"/>
   </w:num>
 </w:numbering>
 </file>
@@ -5542,7 +7962,6 @@
   <w:style w:type="character" w:default="1" w:styleId="Domylnaczcionkaakapitu">
     <w:name w:val="Default Paragraph Font"/>
     <w:uiPriority w:val="1"/>
-    <w:semiHidden/>
     <w:unhideWhenUsed/>
   </w:style>
   <w:style w:type="table" w:default="1" w:styleId="Standardowy">
@@ -5826,9 +8245,6 @@
     <w:qFormat/>
     <w:rsid w:val="009072BA"/>
     <w:pPr>
-      <w:numPr>
-        <w:numId w:val="5"/>
-      </w:numPr>
       <w:jc w:val="center"/>
     </w:pPr>
     <w:rPr>
@@ -6667,9 +9083,7 @@
     <w:qFormat/>
     <w:rsid w:val="009072BA"/>
     <w:pPr>
-      <w:numPr>
-        <w:numId w:val="5"/>
-      </w:numPr>
+      <w:ind w:left="360" w:hanging="360"/>
       <w:jc w:val="center"/>
     </w:pPr>
     <w:rPr>
@@ -6703,7 +9117,7 @@
     <w:link w:val="1ROZDZIA"/>
     <w:rsid w:val="009072BA"/>
     <w:rPr>
-      <w:rFonts w:ascii="Times New Roman" w:hAnsi="Times New Roman" w:cs="Times New Roman"/>
+      <w:rFonts w:cs="Times New Roman"/>
       <w:b/>
       <w:sz w:val="36"/>
       <w:szCs w:val="32"/>
@@ -7262,7 +9676,7 @@
 </file>
 
 <file path=customXml/itemProps1.xml><?xml version="1.0" encoding="utf-8"?>
-<ds:datastoreItem xmlns:ds="http://schemas.openxmlformats.org/officeDocument/2006/customXml" ds:itemID="{BB658620-5BEC-4815-A577-70148322993D}">
+<ds:datastoreItem xmlns:ds="http://schemas.openxmlformats.org/officeDocument/2006/customXml" ds:itemID="{8BB2B6AD-2C48-4D22-A675-716E1952F8E4}">
   <ds:schemaRefs>
     <ds:schemaRef ds:uri="http://schemas.openxmlformats.org/officeDocument/2006/bibliography"/>
   </ds:schemaRefs>

</xml_diff>